<commit_message>
initial commit for hugo blogdown website
</commit_message>
<xml_diff>
--- a/files/Mehra_Lucky_CV.docx
+++ b/files/Mehra_Lucky_CV.docx
@@ -1228,7 +1228,23 @@
           <w:sz w:val="24"/>
           <w:szCs w:val="24"/>
         </w:rPr>
-        <w:t>Modeling wind driven splash-dispersal of angular leaf spot of strawberry.</w:t>
+        <w:t>Model</w:t>
+      </w:r>
+      <w:r>
+        <w:rPr>
+          <w:rFonts w:ascii="Garamond" w:hAnsi="Garamond"/>
+          <w:sz w:val="24"/>
+          <w:szCs w:val="24"/>
+        </w:rPr>
+        <w:t>ed</w:t>
+      </w:r>
+      <w:r>
+        <w:rPr>
+          <w:rFonts w:ascii="Garamond" w:hAnsi="Garamond"/>
+          <w:sz w:val="24"/>
+          <w:szCs w:val="24"/>
+        </w:rPr>
+        <w:t xml:space="preserve"> wind driven splash-dispersal of angular leaf spot of strawberry.</w:t>
       </w:r>
     </w:p>
     <w:p>
@@ -1253,7 +1269,98 @@
           <w:szCs w:val="24"/>
         </w:rPr>
         <w:lastRenderedPageBreak/>
-        <w:t>Modeling three-dimensional spatial structure of citrus black spot within tree canopy using electronic digitizer.</w:t>
+        <w:t>Evaluated</w:t>
+      </w:r>
+      <w:r>
+        <w:rPr>
+          <w:rFonts w:ascii="Garamond" w:hAnsi="Garamond"/>
+          <w:sz w:val="24"/>
+          <w:szCs w:val="24"/>
+        </w:rPr>
+        <w:t xml:space="preserve"> the </w:t>
+      </w:r>
+      <w:r>
+        <w:rPr>
+          <w:rFonts w:ascii="Garamond" w:hAnsi="Garamond"/>
+          <w:sz w:val="24"/>
+          <w:szCs w:val="24"/>
+        </w:rPr>
+        <w:t xml:space="preserve">historical decline of citrus canopy after </w:t>
+      </w:r>
+      <w:proofErr w:type="spellStart"/>
+      <w:r>
+        <w:rPr>
+          <w:rFonts w:ascii="Garamond" w:hAnsi="Garamond"/>
+          <w:sz w:val="24"/>
+          <w:szCs w:val="24"/>
+        </w:rPr>
+        <w:t>Huanglongbing</w:t>
+      </w:r>
+      <w:proofErr w:type="spellEnd"/>
+      <w:r>
+        <w:rPr>
+          <w:rFonts w:ascii="Garamond" w:hAnsi="Garamond"/>
+          <w:sz w:val="24"/>
+          <w:szCs w:val="24"/>
+        </w:rPr>
+        <w:t xml:space="preserve"> introduction, using high resolution aerial imagery</w:t>
+      </w:r>
+      <w:r>
+        <w:rPr>
+          <w:rFonts w:ascii="Garamond" w:hAnsi="Garamond"/>
+          <w:sz w:val="24"/>
+          <w:szCs w:val="24"/>
+        </w:rPr>
+        <w:t>.</w:t>
+      </w:r>
+    </w:p>
+    <w:p>
+      <w:pPr>
+        <w:spacing w:after="0"/>
+        <w:ind w:left="1440"/>
+        <w:contextualSpacing/>
+        <w:jc w:val="both"/>
+        <w:rPr>
+          <w:rFonts w:ascii="Garamond" w:hAnsi="Garamond"/>
+          <w:sz w:val="24"/>
+          <w:szCs w:val="24"/>
+        </w:rPr>
+      </w:pPr>
+      <w:bookmarkStart w:id="1" w:name="_GoBack"/>
+      <w:bookmarkEnd w:id="1"/>
+    </w:p>
+    <w:p>
+      <w:pPr>
+        <w:numPr>
+          <w:ilvl w:val="0"/>
+          <w:numId w:val="2"/>
+        </w:numPr>
+        <w:spacing w:after="0" w:line="259" w:lineRule="auto"/>
+        <w:ind w:left="576" w:hanging="288"/>
+        <w:contextualSpacing/>
+        <w:jc w:val="both"/>
+        <w:rPr>
+          <w:rFonts w:ascii="Garamond" w:hAnsi="Garamond"/>
+          <w:sz w:val="24"/>
+          <w:szCs w:val="24"/>
+        </w:rPr>
+      </w:pPr>
+      <w:r>
+        <w:rPr>
+          <w:rFonts w:ascii="Garamond" w:hAnsi="Garamond"/>
+          <w:sz w:val="24"/>
+          <w:szCs w:val="24"/>
+          <w:u w:val="single"/>
+        </w:rPr>
+        <w:t>Laboratory Assistant (February, 2016 – June, 2016):</w:t>
+      </w:r>
+      <w:r>
+        <w:rPr>
+          <w:rFonts w:ascii="Garamond" w:hAnsi="Garamond"/>
+          <w:sz w:val="24"/>
+          <w:szCs w:val="24"/>
+        </w:rPr>
+        <w:t xml:space="preserve"> Under the supervision of Drs. Peter Ojiambo and Christina Cowger</w:t>
       </w:r>
     </w:p>
     <w:p>
@@ -1277,23 +1384,97 @@
           <w:sz w:val="24"/>
           <w:szCs w:val="24"/>
         </w:rPr>
-        <w:t xml:space="preserve">Evaluating the </w:t>
-      </w:r>
-      <w:r>
-        <w:rPr>
-          <w:rFonts w:ascii="Garamond" w:hAnsi="Garamond"/>
-          <w:sz w:val="24"/>
-          <w:szCs w:val="24"/>
-        </w:rPr>
-        <w:t>historical decline of citrus canopy after Huanglongbing introduction, using high resolution aerial imagery</w:t>
-      </w:r>
-      <w:r>
-        <w:rPr>
-          <w:rFonts w:ascii="Garamond" w:hAnsi="Garamond"/>
-          <w:sz w:val="24"/>
-          <w:szCs w:val="24"/>
-        </w:rPr>
-        <w:t>.</w:t>
+        <w:t xml:space="preserve">Modeled the spatial and temporal spread of cucurbit downy mildew in the United States, using the </w:t>
+      </w:r>
+      <w:proofErr w:type="spellStart"/>
+      <w:r>
+        <w:rPr>
+          <w:rFonts w:ascii="Garamond" w:hAnsi="Garamond"/>
+          <w:sz w:val="24"/>
+          <w:szCs w:val="24"/>
+        </w:rPr>
+        <w:t>ArcMAP</w:t>
+      </w:r>
+      <w:proofErr w:type="spellEnd"/>
+      <w:r>
+        <w:rPr>
+          <w:rFonts w:ascii="Garamond" w:hAnsi="Garamond"/>
+          <w:sz w:val="24"/>
+          <w:szCs w:val="24"/>
+        </w:rPr>
+        <w:t>, SAS, and R.</w:t>
+      </w:r>
+    </w:p>
+    <w:p>
+      <w:pPr>
+        <w:numPr>
+          <w:ilvl w:val="1"/>
+          <w:numId w:val="2"/>
+        </w:numPr>
+        <w:spacing w:after="0" w:line="259" w:lineRule="auto"/>
+        <w:contextualSpacing/>
+        <w:jc w:val="both"/>
+        <w:rPr>
+          <w:rFonts w:ascii="Garamond" w:hAnsi="Garamond"/>
+          <w:sz w:val="24"/>
+          <w:szCs w:val="24"/>
+        </w:rPr>
+      </w:pPr>
+      <w:r>
+        <w:rPr>
+          <w:rFonts w:ascii="Garamond" w:hAnsi="Garamond"/>
+          <w:sz w:val="24"/>
+          <w:szCs w:val="24"/>
+        </w:rPr>
+        <w:t>Analyzed virulence data of wheat powdery mildew isolates collected from multiple states in eastern United States.</w:t>
+      </w:r>
+    </w:p>
+    <w:p>
+      <w:pPr>
+        <w:numPr>
+          <w:ilvl w:val="1"/>
+          <w:numId w:val="2"/>
+        </w:numPr>
+        <w:spacing w:after="0" w:line="259" w:lineRule="auto"/>
+        <w:contextualSpacing/>
+        <w:jc w:val="both"/>
+        <w:rPr>
+          <w:rFonts w:ascii="Garamond" w:hAnsi="Garamond"/>
+          <w:sz w:val="24"/>
+          <w:szCs w:val="24"/>
+        </w:rPr>
+      </w:pPr>
+      <w:r>
+        <w:rPr>
+          <w:rFonts w:ascii="Garamond" w:hAnsi="Garamond"/>
+          <w:sz w:val="24"/>
+          <w:szCs w:val="24"/>
+        </w:rPr>
+        <w:t>Utilized SAS programming skills to write SAS Macros for handling the large dataset.</w:t>
+      </w:r>
+    </w:p>
+    <w:p>
+      <w:pPr>
+        <w:numPr>
+          <w:ilvl w:val="1"/>
+          <w:numId w:val="2"/>
+        </w:numPr>
+        <w:spacing w:after="0" w:line="259" w:lineRule="auto"/>
+        <w:contextualSpacing/>
+        <w:jc w:val="both"/>
+        <w:rPr>
+          <w:rFonts w:ascii="Garamond" w:hAnsi="Garamond"/>
+          <w:sz w:val="24"/>
+          <w:szCs w:val="24"/>
+        </w:rPr>
+      </w:pPr>
+      <w:r>
+        <w:rPr>
+          <w:rFonts w:ascii="Garamond" w:hAnsi="Garamond"/>
+          <w:sz w:val="24"/>
+          <w:szCs w:val="24"/>
+        </w:rPr>
+        <w:t>Conducted Analysis of Molecular Variance using statistical packages in R.</w:t>
       </w:r>
     </w:p>
     <w:p>
@@ -1332,129 +1513,188 @@
           <w:szCs w:val="24"/>
           <w:u w:val="single"/>
         </w:rPr>
-        <w:t>Laboratory Assistant (February, 2016 – June, 2016):</w:t>
-      </w:r>
-      <w:r>
-        <w:rPr>
-          <w:rFonts w:ascii="Garamond" w:hAnsi="Garamond"/>
-          <w:sz w:val="24"/>
-          <w:szCs w:val="24"/>
-        </w:rPr>
-        <w:t xml:space="preserve"> Under the supervision of Drs. Peter Ojiambo and Christina Cowger</w:t>
+        <w:t>Ph.D. Project (2011 – 2015)</w:t>
+      </w:r>
+      <w:r>
+        <w:rPr>
+          <w:rFonts w:ascii="Garamond" w:hAnsi="Garamond"/>
+          <w:sz w:val="24"/>
+          <w:szCs w:val="24"/>
+        </w:rPr>
+        <w:t>: Risk assessment and prediction of Stagonospora nodorum blotch in winter wheat. Advisors: Drs. Peter Ojiambo and Christina Cowger</w:t>
       </w:r>
     </w:p>
     <w:p>
       <w:pPr>
         <w:numPr>
           <w:ilvl w:val="1"/>
-          <w:numId w:val="2"/>
-        </w:numPr>
-        <w:spacing w:after="0" w:line="259" w:lineRule="auto"/>
-        <w:contextualSpacing/>
-        <w:jc w:val="both"/>
-        <w:rPr>
-          <w:rFonts w:ascii="Garamond" w:hAnsi="Garamond"/>
-          <w:sz w:val="24"/>
-          <w:szCs w:val="24"/>
-        </w:rPr>
-      </w:pPr>
-      <w:r>
-        <w:rPr>
-          <w:rFonts w:ascii="Garamond" w:hAnsi="Garamond"/>
-          <w:sz w:val="24"/>
-          <w:szCs w:val="24"/>
-        </w:rPr>
-        <w:t xml:space="preserve">Modeled the spatial and temporal spread of cucurbit downy mildew in the United States, using the </w:t>
-      </w:r>
-      <w:proofErr w:type="spellStart"/>
-      <w:r>
-        <w:rPr>
-          <w:rFonts w:ascii="Garamond" w:hAnsi="Garamond"/>
-          <w:sz w:val="24"/>
-          <w:szCs w:val="24"/>
-        </w:rPr>
-        <w:t>ArcMAP</w:t>
-      </w:r>
-      <w:proofErr w:type="spellEnd"/>
-      <w:r>
-        <w:rPr>
-          <w:rFonts w:ascii="Garamond" w:hAnsi="Garamond"/>
-          <w:sz w:val="24"/>
-          <w:szCs w:val="24"/>
-        </w:rPr>
-        <w:t>, SAS, and R.</w:t>
+          <w:numId w:val="7"/>
+        </w:numPr>
+        <w:spacing w:after="0" w:line="259" w:lineRule="auto"/>
+        <w:contextualSpacing/>
+        <w:jc w:val="both"/>
+        <w:rPr>
+          <w:rFonts w:ascii="Garamond" w:hAnsi="Garamond"/>
+          <w:sz w:val="24"/>
+          <w:szCs w:val="24"/>
+        </w:rPr>
+      </w:pPr>
+      <w:r>
+        <w:rPr>
+          <w:rFonts w:ascii="Garamond" w:hAnsi="Garamond"/>
+          <w:sz w:val="24"/>
+          <w:szCs w:val="24"/>
+        </w:rPr>
+        <w:t xml:space="preserve">Conducted field experiments at several field locations across the state during 2012, 2013, and 2014. </w:t>
       </w:r>
     </w:p>
     <w:p>
       <w:pPr>
         <w:numPr>
           <w:ilvl w:val="1"/>
-          <w:numId w:val="2"/>
-        </w:numPr>
-        <w:spacing w:after="0" w:line="259" w:lineRule="auto"/>
-        <w:contextualSpacing/>
-        <w:jc w:val="both"/>
-        <w:rPr>
-          <w:rFonts w:ascii="Garamond" w:hAnsi="Garamond"/>
-          <w:sz w:val="24"/>
-          <w:szCs w:val="24"/>
-        </w:rPr>
-      </w:pPr>
-      <w:r>
-        <w:rPr>
-          <w:rFonts w:ascii="Garamond" w:hAnsi="Garamond"/>
-          <w:sz w:val="24"/>
-          <w:szCs w:val="24"/>
-        </w:rPr>
-        <w:t>Analyzed virulence data of wheat powdery mildew isolates collected from multiple states in eastern United States.</w:t>
+          <w:numId w:val="7"/>
+        </w:numPr>
+        <w:spacing w:after="0" w:line="259" w:lineRule="auto"/>
+        <w:contextualSpacing/>
+        <w:jc w:val="both"/>
+        <w:rPr>
+          <w:rFonts w:ascii="Garamond" w:hAnsi="Garamond"/>
+          <w:sz w:val="24"/>
+          <w:szCs w:val="24"/>
+        </w:rPr>
+      </w:pPr>
+      <w:r>
+        <w:rPr>
+          <w:rFonts w:ascii="Garamond" w:hAnsi="Garamond"/>
+          <w:sz w:val="24"/>
+          <w:szCs w:val="24"/>
+        </w:rPr>
+        <w:t xml:space="preserve">Plated wheat kernels on selective medium to determine percent colonization by </w:t>
+      </w:r>
+      <w:r>
+        <w:rPr>
+          <w:rFonts w:ascii="Garamond" w:hAnsi="Garamond"/>
+          <w:i/>
+          <w:sz w:val="24"/>
+          <w:szCs w:val="24"/>
+        </w:rPr>
+        <w:t>Parastagonospora</w:t>
+      </w:r>
+      <w:r>
+        <w:rPr>
+          <w:rFonts w:ascii="Garamond" w:hAnsi="Garamond"/>
+          <w:sz w:val="24"/>
+          <w:szCs w:val="24"/>
+        </w:rPr>
+        <w:t xml:space="preserve"> </w:t>
+      </w:r>
+      <w:r>
+        <w:rPr>
+          <w:rFonts w:ascii="Garamond" w:hAnsi="Garamond"/>
+          <w:i/>
+          <w:sz w:val="24"/>
+          <w:szCs w:val="24"/>
+        </w:rPr>
+        <w:t>nodorum</w:t>
+      </w:r>
+      <w:r>
+        <w:rPr>
+          <w:rFonts w:ascii="Garamond" w:hAnsi="Garamond"/>
+          <w:sz w:val="24"/>
+          <w:szCs w:val="24"/>
+        </w:rPr>
+        <w:t>.</w:t>
       </w:r>
     </w:p>
     <w:p>
       <w:pPr>
         <w:numPr>
           <w:ilvl w:val="1"/>
-          <w:numId w:val="2"/>
-        </w:numPr>
-        <w:spacing w:after="0" w:line="259" w:lineRule="auto"/>
-        <w:contextualSpacing/>
-        <w:jc w:val="both"/>
-        <w:rPr>
-          <w:rFonts w:ascii="Garamond" w:hAnsi="Garamond"/>
-          <w:sz w:val="24"/>
-          <w:szCs w:val="24"/>
-        </w:rPr>
-      </w:pPr>
-      <w:r>
-        <w:rPr>
-          <w:rFonts w:ascii="Garamond" w:hAnsi="Garamond"/>
-          <w:sz w:val="24"/>
-          <w:szCs w:val="24"/>
-        </w:rPr>
-        <w:t>Utilized SAS programming skills to write SAS Macros for handling the large dataset.</w:t>
+          <w:numId w:val="7"/>
+        </w:numPr>
+        <w:spacing w:after="0" w:line="259" w:lineRule="auto"/>
+        <w:contextualSpacing/>
+        <w:jc w:val="both"/>
+        <w:rPr>
+          <w:rFonts w:ascii="Garamond" w:hAnsi="Garamond"/>
+          <w:sz w:val="24"/>
+          <w:szCs w:val="24"/>
+        </w:rPr>
+      </w:pPr>
+      <w:r>
+        <w:rPr>
+          <w:rFonts w:ascii="Garamond" w:hAnsi="Garamond"/>
+          <w:sz w:val="24"/>
+          <w:szCs w:val="24"/>
+        </w:rPr>
+        <w:t>Applied multiple regression, logistic regression, and machine learning (</w:t>
+      </w:r>
+      <w:r>
+        <w:rPr>
+          <w:rFonts w:ascii="Garamond" w:hAnsi="Garamond"/>
+          <w:noProof/>
+          <w:sz w:val="24"/>
+          <w:szCs w:val="24"/>
+        </w:rPr>
+        <w:t>classification</w:t>
+      </w:r>
+      <w:r>
+        <w:rPr>
+          <w:rFonts w:ascii="Garamond" w:hAnsi="Garamond"/>
+          <w:sz w:val="24"/>
+          <w:szCs w:val="24"/>
+        </w:rPr>
+        <w:t xml:space="preserve"> and regression trees, neural networks, and random forest) approaches to </w:t>
+      </w:r>
+      <w:r>
+        <w:rPr>
+          <w:rFonts w:ascii="Garamond" w:hAnsi="Garamond"/>
+          <w:noProof/>
+          <w:sz w:val="24"/>
+          <w:szCs w:val="24"/>
+        </w:rPr>
+        <w:t>develop</w:t>
+      </w:r>
+      <w:r>
+        <w:rPr>
+          <w:rFonts w:ascii="Garamond" w:hAnsi="Garamond"/>
+          <w:sz w:val="24"/>
+          <w:szCs w:val="24"/>
+        </w:rPr>
+        <w:t xml:space="preserve"> pre-planting risk assessment models.</w:t>
       </w:r>
     </w:p>
     <w:p>
       <w:pPr>
         <w:numPr>
           <w:ilvl w:val="1"/>
-          <w:numId w:val="2"/>
-        </w:numPr>
-        <w:spacing w:after="0" w:line="259" w:lineRule="auto"/>
-        <w:contextualSpacing/>
-        <w:jc w:val="both"/>
-        <w:rPr>
-          <w:rFonts w:ascii="Garamond" w:hAnsi="Garamond"/>
-          <w:sz w:val="24"/>
-          <w:szCs w:val="24"/>
-        </w:rPr>
-      </w:pPr>
-      <w:r>
-        <w:rPr>
-          <w:rFonts w:ascii="Garamond" w:hAnsi="Garamond"/>
-          <w:sz w:val="24"/>
-          <w:szCs w:val="24"/>
-        </w:rPr>
-        <w:t>Conducted Analysis of Molecular Variance using statistical packages in R.</w:t>
+          <w:numId w:val="7"/>
+        </w:numPr>
+        <w:spacing w:after="0" w:line="259" w:lineRule="auto"/>
+        <w:contextualSpacing/>
+        <w:jc w:val="both"/>
+        <w:rPr>
+          <w:rFonts w:ascii="Garamond" w:hAnsi="Garamond"/>
+          <w:sz w:val="24"/>
+          <w:szCs w:val="24"/>
+        </w:rPr>
+      </w:pPr>
+      <w:r>
+        <w:rPr>
+          <w:rFonts w:ascii="Garamond" w:hAnsi="Garamond"/>
+          <w:noProof/>
+          <w:sz w:val="24"/>
+          <w:szCs w:val="24"/>
+        </w:rPr>
+        <w:t>Analyzed data</w:t>
+      </w:r>
+      <w:r>
+        <w:rPr>
+          <w:rFonts w:ascii="Garamond" w:hAnsi="Garamond"/>
+          <w:sz w:val="24"/>
+          <w:szCs w:val="24"/>
+        </w:rPr>
+        <w:t xml:space="preserve"> from multi-location and multi-year experiments using PROC REG, PROC NLIN, PROC MIXED, and PROC GLIMMIX in SAS 9.3.</w:t>
       </w:r>
     </w:p>
     <w:p>
@@ -1474,10 +1714,9 @@
       <w:pPr>
         <w:numPr>
           <w:ilvl w:val="0"/>
-          <w:numId w:val="2"/>
-        </w:numPr>
-        <w:spacing w:after="0" w:line="259" w:lineRule="auto"/>
-        <w:ind w:left="576" w:hanging="288"/>
+          <w:numId w:val="7"/>
+        </w:numPr>
+        <w:spacing w:after="0" w:line="259" w:lineRule="auto"/>
         <w:contextualSpacing/>
         <w:jc w:val="both"/>
         <w:rPr>
@@ -1493,15 +1732,35 @@
           <w:szCs w:val="24"/>
           <w:u w:val="single"/>
         </w:rPr>
-        <w:t>Ph.D. Project (2011 – 2015)</w:t>
-      </w:r>
-      <w:r>
-        <w:rPr>
-          <w:rFonts w:ascii="Garamond" w:hAnsi="Garamond"/>
-          <w:sz w:val="24"/>
-          <w:szCs w:val="24"/>
-        </w:rPr>
-        <w:t>: Risk assessment and prediction of Stagonospora nodorum blotch in winter wheat. Advisors: Drs. Peter Ojiambo and Christina Cowger</w:t>
+        <w:t xml:space="preserve">Summer Intern at Bayer </w:t>
+      </w:r>
+      <w:proofErr w:type="spellStart"/>
+      <w:r>
+        <w:rPr>
+          <w:rFonts w:ascii="Garamond" w:hAnsi="Garamond"/>
+          <w:sz w:val="24"/>
+          <w:szCs w:val="24"/>
+          <w:u w:val="single"/>
+        </w:rPr>
+        <w:t>CropScience</w:t>
+      </w:r>
+      <w:proofErr w:type="spellEnd"/>
+      <w:r>
+        <w:rPr>
+          <w:rFonts w:ascii="Garamond" w:hAnsi="Garamond"/>
+          <w:sz w:val="24"/>
+          <w:szCs w:val="24"/>
+          <w:u w:val="single"/>
+        </w:rPr>
+        <w:t xml:space="preserve"> (May, 2014 – August, 2014)</w:t>
+      </w:r>
+      <w:r>
+        <w:rPr>
+          <w:rFonts w:ascii="Garamond" w:hAnsi="Garamond"/>
+          <w:sz w:val="24"/>
+          <w:szCs w:val="24"/>
+        </w:rPr>
+        <w:t>:</w:t>
       </w:r>
     </w:p>
     <w:p>
@@ -1525,7 +1784,7 @@
           <w:sz w:val="24"/>
           <w:szCs w:val="24"/>
         </w:rPr>
-        <w:t xml:space="preserve">Conducted field experiments at several field locations across the state during 2012, 2013, and 2014. </w:t>
+        <w:t>Assisted in screening of a population of microbial strains for antifungal activity, optimized bioassays, and wrote computational codes to analyze data.</w:t>
       </w:r>
     </w:p>
     <w:p>
@@ -1549,20 +1808,96 @@
           <w:sz w:val="24"/>
           <w:szCs w:val="24"/>
         </w:rPr>
-        <w:t xml:space="preserve">Plated wheat kernels on selective medium to determine percent colonization by </w:t>
+        <w:t>Maintained fungal cultures of obligate and non-obligate fungi.</w:t>
+      </w:r>
+    </w:p>
+    <w:p>
+      <w:pPr>
+        <w:spacing w:after="0"/>
+        <w:ind w:left="1440"/>
+        <w:contextualSpacing/>
+        <w:jc w:val="both"/>
+        <w:rPr>
+          <w:rFonts w:ascii="Garamond" w:hAnsi="Garamond"/>
+          <w:sz w:val="24"/>
+          <w:szCs w:val="24"/>
+        </w:rPr>
+      </w:pPr>
+    </w:p>
+    <w:p>
+      <w:pPr>
+        <w:numPr>
+          <w:ilvl w:val="0"/>
+          <w:numId w:val="7"/>
+        </w:numPr>
+        <w:spacing w:after="0" w:line="259" w:lineRule="auto"/>
+        <w:contextualSpacing/>
+        <w:jc w:val="both"/>
+        <w:rPr>
+          <w:rFonts w:ascii="Garamond" w:hAnsi="Garamond"/>
+          <w:iCs/>
+          <w:color w:val="000000"/>
+          <w:sz w:val="24"/>
+          <w:szCs w:val="24"/>
+        </w:rPr>
+      </w:pPr>
+      <w:r>
+        <w:rPr>
+          <w:rFonts w:ascii="Garamond" w:hAnsi="Garamond"/>
+          <w:sz w:val="24"/>
+          <w:szCs w:val="24"/>
+          <w:u w:val="single"/>
+        </w:rPr>
+        <w:t>M.S. Project (2009 – 2010)</w:t>
+      </w:r>
+      <w:r>
+        <w:rPr>
+          <w:rFonts w:ascii="Garamond" w:hAnsi="Garamond"/>
+          <w:sz w:val="24"/>
+          <w:szCs w:val="24"/>
+        </w:rPr>
+        <w:t xml:space="preserve">: Fungal infection and postharvest quality of blueberry fruit </w:t>
+      </w:r>
+      <w:r>
+        <w:rPr>
+          <w:rFonts w:ascii="Garamond" w:hAnsi="Garamond"/>
+          <w:noProof/>
+          <w:sz w:val="24"/>
+          <w:szCs w:val="24"/>
+        </w:rPr>
+        <w:t>in relation to</w:t>
+      </w:r>
+      <w:r>
+        <w:rPr>
+          <w:rFonts w:ascii="Garamond" w:hAnsi="Garamond"/>
+          <w:sz w:val="24"/>
+          <w:szCs w:val="24"/>
+        </w:rPr>
+        <w:t xml:space="preserve"> berry flesh type, harvest method, and postharvest </w:t>
+      </w:r>
+      <w:r>
+        <w:rPr>
+          <w:rFonts w:ascii="Garamond" w:hAnsi="Garamond"/>
+          <w:noProof/>
+          <w:sz w:val="24"/>
+          <w:szCs w:val="24"/>
+        </w:rPr>
+        <w:t>biofumigation</w:t>
+      </w:r>
+      <w:r>
+        <w:rPr>
+          <w:rFonts w:ascii="Garamond" w:hAnsi="Garamond"/>
+          <w:sz w:val="24"/>
+          <w:szCs w:val="24"/>
+        </w:rPr>
+        <w:t>.</w:t>
       </w:r>
       <w:r>
         <w:rPr>
           <w:rFonts w:ascii="Garamond" w:hAnsi="Garamond"/>
           <w:i/>
-          <w:sz w:val="24"/>
-          <w:szCs w:val="24"/>
-        </w:rPr>
-        <w:t>Parastagonospora</w:t>
-      </w:r>
-      <w:r>
-        <w:rPr>
-          <w:rFonts w:ascii="Garamond" w:hAnsi="Garamond"/>
+          <w:iCs/>
+          <w:color w:val="000000"/>
           <w:sz w:val="24"/>
           <w:szCs w:val="24"/>
         </w:rPr>
@@ -1571,20 +1906,25 @@
       <w:r>
         <w:rPr>
           <w:rFonts w:ascii="Garamond" w:hAnsi="Garamond"/>
-          <w:i/>
-          <w:sz w:val="24"/>
-          <w:szCs w:val="24"/>
-        </w:rPr>
-        <w:t>nodorum</w:t>
-      </w:r>
-      <w:r>
-        <w:rPr>
-          <w:rFonts w:ascii="Garamond" w:hAnsi="Garamond"/>
-          <w:sz w:val="24"/>
-          <w:szCs w:val="24"/>
-        </w:rPr>
-        <w:t>.</w:t>
-      </w:r>
+          <w:iCs/>
+          <w:color w:val="000000"/>
+          <w:sz w:val="24"/>
+          <w:szCs w:val="24"/>
+        </w:rPr>
+        <w:t xml:space="preserve">Advisor: Dr. Harald </w:t>
+      </w:r>
+      <w:proofErr w:type="spellStart"/>
+      <w:r>
+        <w:rPr>
+          <w:rFonts w:ascii="Garamond" w:hAnsi="Garamond"/>
+          <w:iCs/>
+          <w:color w:val="000000"/>
+          <w:sz w:val="24"/>
+          <w:szCs w:val="24"/>
+        </w:rPr>
+        <w:t>Scherm</w:t>
+      </w:r>
+      <w:proofErr w:type="spellEnd"/>
     </w:p>
     <w:p>
       <w:pPr>
@@ -1597,17 +1937,19 @@
         <w:jc w:val="both"/>
         <w:rPr>
           <w:rFonts w:ascii="Garamond" w:hAnsi="Garamond"/>
-          <w:sz w:val="24"/>
-          <w:szCs w:val="24"/>
-        </w:rPr>
-      </w:pPr>
-      <w:r>
-        <w:rPr>
-          <w:rFonts w:ascii="Garamond" w:hAnsi="Garamond"/>
-          <w:sz w:val="24"/>
-          <w:szCs w:val="24"/>
-        </w:rPr>
-        <w:t>Applied multiple regression, logistic regression, and machine learning (</w:t>
+          <w:iCs/>
+          <w:color w:val="000000"/>
+          <w:sz w:val="24"/>
+          <w:szCs w:val="24"/>
+        </w:rPr>
+      </w:pPr>
+      <w:r>
+        <w:rPr>
+          <w:rFonts w:ascii="Garamond" w:hAnsi="Garamond"/>
+          <w:sz w:val="24"/>
+          <w:szCs w:val="24"/>
+        </w:rPr>
+        <w:t xml:space="preserve">Compared conventional and crisp-textured southern highbush genotypes after hand- and </w:t>
       </w:r>
       <w:r>
         <w:rPr>
@@ -1616,15 +1958,15 @@
           <w:sz w:val="24"/>
           <w:szCs w:val="24"/>
         </w:rPr>
-        <w:t>classification</w:t>
-      </w:r>
-      <w:r>
-        <w:rPr>
-          <w:rFonts w:ascii="Garamond" w:hAnsi="Garamond"/>
-          <w:sz w:val="24"/>
-          <w:szCs w:val="24"/>
-        </w:rPr>
-        <w:t xml:space="preserve"> and regression trees, neural networks, and random forest) approaches to </w:t>
+        <w:t>machine-harvest</w:t>
+      </w:r>
+      <w:r>
+        <w:rPr>
+          <w:rFonts w:ascii="Garamond" w:hAnsi="Garamond"/>
+          <w:sz w:val="24"/>
+          <w:szCs w:val="24"/>
+        </w:rPr>
+        <w:t xml:space="preserve"> </w:t>
       </w:r>
       <w:r>
         <w:rPr>
@@ -1633,15 +1975,15 @@
           <w:sz w:val="24"/>
           <w:szCs w:val="24"/>
         </w:rPr>
-        <w:t>develop</w:t>
-      </w:r>
-      <w:r>
-        <w:rPr>
-          <w:rFonts w:ascii="Garamond" w:hAnsi="Garamond"/>
-          <w:sz w:val="24"/>
-          <w:szCs w:val="24"/>
-        </w:rPr>
-        <w:t xml:space="preserve"> pre-planting risk assessment models.</w:t>
+        <w:t>in relation to</w:t>
+      </w:r>
+      <w:r>
+        <w:rPr>
+          <w:rFonts w:ascii="Garamond" w:hAnsi="Garamond"/>
+          <w:sz w:val="24"/>
+          <w:szCs w:val="24"/>
+        </w:rPr>
+        <w:t xml:space="preserve"> microbial contamination on fruit at harvest and subsequent postharvest decay.</w:t>
       </w:r>
     </w:p>
     <w:p>
@@ -1655,10 +1997,47 @@
         <w:jc w:val="both"/>
         <w:rPr>
           <w:rFonts w:ascii="Garamond" w:hAnsi="Garamond"/>
-          <w:sz w:val="24"/>
-          <w:szCs w:val="24"/>
-        </w:rPr>
-      </w:pPr>
+          <w:iCs/>
+          <w:color w:val="000000"/>
+          <w:sz w:val="24"/>
+          <w:szCs w:val="24"/>
+        </w:rPr>
+      </w:pPr>
+      <w:r>
+        <w:rPr>
+          <w:rFonts w:ascii="Garamond" w:hAnsi="Garamond"/>
+          <w:sz w:val="24"/>
+          <w:szCs w:val="24"/>
+        </w:rPr>
+        <w:t>Identified fungal organisms associated with postharvest decay using morphological characteristics and by DNA sequencing using ITS region primers.</w:t>
+      </w:r>
+    </w:p>
+    <w:p>
+      <w:pPr>
+        <w:numPr>
+          <w:ilvl w:val="1"/>
+          <w:numId w:val="7"/>
+        </w:numPr>
+        <w:spacing w:after="0" w:line="259" w:lineRule="auto"/>
+        <w:contextualSpacing/>
+        <w:jc w:val="both"/>
+        <w:rPr>
+          <w:rFonts w:ascii="Garamond" w:hAnsi="Garamond"/>
+          <w:i/>
+          <w:iCs/>
+          <w:color w:val="000000"/>
+          <w:sz w:val="24"/>
+          <w:szCs w:val="24"/>
+        </w:rPr>
+      </w:pPr>
+      <w:r>
+        <w:rPr>
+          <w:rFonts w:ascii="Garamond" w:hAnsi="Garamond"/>
+          <w:sz w:val="24"/>
+          <w:szCs w:val="24"/>
+        </w:rPr>
+        <w:t xml:space="preserve">Evaluated the effect of selected essential oils as postharvest </w:t>
+      </w:r>
       <w:r>
         <w:rPr>
           <w:rFonts w:ascii="Garamond" w:hAnsi="Garamond"/>
@@ -1666,15 +2045,181 @@
           <w:sz w:val="24"/>
           <w:szCs w:val="24"/>
         </w:rPr>
-        <w:t>Analyzed data</w:t>
-      </w:r>
-      <w:r>
-        <w:rPr>
-          <w:rFonts w:ascii="Garamond" w:hAnsi="Garamond"/>
-          <w:sz w:val="24"/>
-          <w:szCs w:val="24"/>
-        </w:rPr>
-        <w:t xml:space="preserve"> from multi-location and multi-year experiments using PROC REG, PROC NLIN, PROC MIXED, and PROC GLIMMIX in SAS 9.3.</w:t>
+        <w:t>biofumigants</w:t>
+      </w:r>
+      <w:r>
+        <w:rPr>
+          <w:rFonts w:ascii="Garamond" w:hAnsi="Garamond"/>
+          <w:sz w:val="24"/>
+          <w:szCs w:val="24"/>
+        </w:rPr>
+        <w:t xml:space="preserve"> in refrigerated holding conditions to control </w:t>
+      </w:r>
+      <w:r>
+        <w:rPr>
+          <w:rFonts w:ascii="Garamond" w:hAnsi="Garamond"/>
+          <w:noProof/>
+          <w:sz w:val="24"/>
+          <w:szCs w:val="24"/>
+        </w:rPr>
+        <w:t>postharvest</w:t>
+      </w:r>
+      <w:r>
+        <w:rPr>
+          <w:rFonts w:ascii="Garamond" w:hAnsi="Garamond"/>
+          <w:sz w:val="24"/>
+          <w:szCs w:val="24"/>
+        </w:rPr>
+        <w:t xml:space="preserve"> decay of blueberry fruit following artificial inoculation with </w:t>
+      </w:r>
+      <w:proofErr w:type="spellStart"/>
+      <w:r>
+        <w:rPr>
+          <w:rFonts w:ascii="Garamond" w:hAnsi="Garamond"/>
+          <w:i/>
+          <w:sz w:val="24"/>
+          <w:szCs w:val="24"/>
+        </w:rPr>
+        <w:t>Alternaria</w:t>
+      </w:r>
+      <w:proofErr w:type="spellEnd"/>
+      <w:r>
+        <w:rPr>
+          <w:rFonts w:ascii="Garamond" w:hAnsi="Garamond"/>
+          <w:i/>
+          <w:sz w:val="24"/>
+          <w:szCs w:val="24"/>
+        </w:rPr>
+        <w:t xml:space="preserve"> </w:t>
+      </w:r>
+      <w:r>
+        <w:rPr>
+          <w:rFonts w:ascii="Garamond" w:hAnsi="Garamond"/>
+          <w:i/>
+          <w:noProof/>
+          <w:sz w:val="24"/>
+          <w:szCs w:val="24"/>
+        </w:rPr>
+        <w:t>alternata</w:t>
+      </w:r>
+      <w:r>
+        <w:rPr>
+          <w:rFonts w:ascii="Garamond" w:hAnsi="Garamond"/>
+          <w:i/>
+          <w:sz w:val="24"/>
+          <w:szCs w:val="24"/>
+        </w:rPr>
+        <w:t xml:space="preserve">, Botrytis </w:t>
+      </w:r>
+      <w:proofErr w:type="spellStart"/>
+      <w:r>
+        <w:rPr>
+          <w:rFonts w:ascii="Garamond" w:hAnsi="Garamond"/>
+          <w:i/>
+          <w:sz w:val="24"/>
+          <w:szCs w:val="24"/>
+        </w:rPr>
+        <w:t>cinerea</w:t>
+      </w:r>
+      <w:proofErr w:type="spellEnd"/>
+      <w:r>
+        <w:rPr>
+          <w:rFonts w:ascii="Garamond" w:hAnsi="Garamond"/>
+          <w:i/>
+          <w:sz w:val="24"/>
+          <w:szCs w:val="24"/>
+        </w:rPr>
+        <w:t>,</w:t>
+      </w:r>
+      <w:r>
+        <w:rPr>
+          <w:rFonts w:ascii="Garamond" w:hAnsi="Garamond"/>
+          <w:sz w:val="24"/>
+          <w:szCs w:val="24"/>
+        </w:rPr>
+        <w:t xml:space="preserve"> and </w:t>
+      </w:r>
+      <w:proofErr w:type="spellStart"/>
+      <w:r>
+        <w:rPr>
+          <w:rFonts w:ascii="Garamond" w:hAnsi="Garamond"/>
+          <w:i/>
+          <w:sz w:val="24"/>
+          <w:szCs w:val="24"/>
+        </w:rPr>
+        <w:t>Colletotrichum</w:t>
+      </w:r>
+      <w:proofErr w:type="spellEnd"/>
+      <w:r>
+        <w:rPr>
+          <w:rFonts w:ascii="Garamond" w:hAnsi="Garamond"/>
+          <w:i/>
+          <w:sz w:val="24"/>
+          <w:szCs w:val="24"/>
+        </w:rPr>
+        <w:t xml:space="preserve"> </w:t>
+      </w:r>
+      <w:r>
+        <w:rPr>
+          <w:rFonts w:ascii="Garamond" w:hAnsi="Garamond"/>
+          <w:i/>
+          <w:noProof/>
+          <w:sz w:val="24"/>
+          <w:szCs w:val="24"/>
+        </w:rPr>
+        <w:t>acutatum</w:t>
+      </w:r>
+      <w:r>
+        <w:rPr>
+          <w:rFonts w:ascii="Garamond" w:hAnsi="Garamond"/>
+          <w:i/>
+          <w:sz w:val="24"/>
+          <w:szCs w:val="24"/>
+        </w:rPr>
+        <w:t>.</w:t>
+      </w:r>
+    </w:p>
+    <w:p>
+      <w:pPr>
+        <w:numPr>
+          <w:ilvl w:val="1"/>
+          <w:numId w:val="7"/>
+        </w:numPr>
+        <w:spacing w:after="0" w:line="259" w:lineRule="auto"/>
+        <w:contextualSpacing/>
+        <w:jc w:val="both"/>
+        <w:rPr>
+          <w:rFonts w:ascii="Garamond" w:hAnsi="Garamond"/>
+          <w:iCs/>
+          <w:color w:val="000000"/>
+          <w:sz w:val="24"/>
+          <w:szCs w:val="24"/>
+        </w:rPr>
+      </w:pPr>
+      <w:r>
+        <w:rPr>
+          <w:rFonts w:ascii="Garamond" w:hAnsi="Garamond"/>
+          <w:sz w:val="24"/>
+          <w:szCs w:val="24"/>
+        </w:rPr>
+        <w:t xml:space="preserve">Assessed the impact of postharvest </w:t>
+      </w:r>
+      <w:r>
+        <w:rPr>
+          <w:rFonts w:ascii="Garamond" w:hAnsi="Garamond"/>
+          <w:noProof/>
+          <w:sz w:val="24"/>
+          <w:szCs w:val="24"/>
+        </w:rPr>
+        <w:t>biofumigation</w:t>
+      </w:r>
+      <w:r>
+        <w:rPr>
+          <w:rFonts w:ascii="Garamond" w:hAnsi="Garamond"/>
+          <w:sz w:val="24"/>
+          <w:szCs w:val="24"/>
+        </w:rPr>
+        <w:t xml:space="preserve"> on sensory qualities and antioxidant levels of treated fruit. </w:t>
       </w:r>
     </w:p>
     <w:p>
@@ -1685,6 +2230,8 @@
         <w:jc w:val="both"/>
         <w:rPr>
           <w:rFonts w:ascii="Garamond" w:hAnsi="Garamond"/>
+          <w:iCs/>
+          <w:color w:val="000000"/>
           <w:sz w:val="24"/>
           <w:szCs w:val="24"/>
         </w:rPr>
@@ -1708,540 +2255,12 @@
       <w:r>
         <w:rPr>
           <w:rFonts w:ascii="Garamond" w:hAnsi="Garamond"/>
-          <w:sz w:val="24"/>
-          <w:szCs w:val="24"/>
-          <w:u w:val="single"/>
-        </w:rPr>
-        <w:t xml:space="preserve">Summer Intern at Bayer </w:t>
-      </w:r>
-      <w:proofErr w:type="spellStart"/>
-      <w:r>
-        <w:rPr>
-          <w:rFonts w:ascii="Garamond" w:hAnsi="Garamond"/>
-          <w:sz w:val="24"/>
-          <w:szCs w:val="24"/>
-          <w:u w:val="single"/>
-        </w:rPr>
-        <w:t>CropScience</w:t>
-      </w:r>
-      <w:proofErr w:type="spellEnd"/>
-      <w:r>
-        <w:rPr>
-          <w:rFonts w:ascii="Garamond" w:hAnsi="Garamond"/>
-          <w:sz w:val="24"/>
-          <w:szCs w:val="24"/>
-          <w:u w:val="single"/>
-        </w:rPr>
-        <w:t xml:space="preserve"> (May, 2014 – August, 2014)</w:t>
-      </w:r>
-      <w:r>
-        <w:rPr>
-          <w:rFonts w:ascii="Garamond" w:hAnsi="Garamond"/>
-          <w:sz w:val="24"/>
-          <w:szCs w:val="24"/>
-        </w:rPr>
-        <w:t>:</w:t>
-      </w:r>
-    </w:p>
-    <w:p>
-      <w:pPr>
-        <w:numPr>
-          <w:ilvl w:val="1"/>
-          <w:numId w:val="7"/>
-        </w:numPr>
-        <w:spacing w:after="0" w:line="259" w:lineRule="auto"/>
-        <w:contextualSpacing/>
-        <w:jc w:val="both"/>
-        <w:rPr>
-          <w:rFonts w:ascii="Garamond" w:hAnsi="Garamond"/>
-          <w:sz w:val="24"/>
-          <w:szCs w:val="24"/>
-        </w:rPr>
-      </w:pPr>
-      <w:r>
-        <w:rPr>
-          <w:rFonts w:ascii="Garamond" w:hAnsi="Garamond"/>
-          <w:sz w:val="24"/>
-          <w:szCs w:val="24"/>
-        </w:rPr>
-        <w:t>Assisted in screening of a population of microbial strains for antifungal activity, optimized bioassays, and wrote computational codes to analyze data.</w:t>
-      </w:r>
-    </w:p>
-    <w:p>
-      <w:pPr>
-        <w:numPr>
-          <w:ilvl w:val="1"/>
-          <w:numId w:val="7"/>
-        </w:numPr>
-        <w:spacing w:after="0" w:line="259" w:lineRule="auto"/>
-        <w:contextualSpacing/>
-        <w:jc w:val="both"/>
-        <w:rPr>
-          <w:rFonts w:ascii="Garamond" w:hAnsi="Garamond"/>
-          <w:sz w:val="24"/>
-          <w:szCs w:val="24"/>
-        </w:rPr>
-      </w:pPr>
-      <w:r>
-        <w:rPr>
-          <w:rFonts w:ascii="Garamond" w:hAnsi="Garamond"/>
-          <w:sz w:val="24"/>
-          <w:szCs w:val="24"/>
-        </w:rPr>
-        <w:t>Maintained fungal cultures of obligate and non-obligate fungi.</w:t>
-      </w:r>
-    </w:p>
-    <w:p>
-      <w:pPr>
-        <w:spacing w:after="0"/>
-        <w:ind w:left="1440"/>
-        <w:contextualSpacing/>
-        <w:jc w:val="both"/>
-        <w:rPr>
-          <w:rFonts w:ascii="Garamond" w:hAnsi="Garamond"/>
-          <w:sz w:val="24"/>
-          <w:szCs w:val="24"/>
-        </w:rPr>
-      </w:pPr>
-    </w:p>
-    <w:p>
-      <w:pPr>
-        <w:numPr>
-          <w:ilvl w:val="0"/>
-          <w:numId w:val="7"/>
-        </w:numPr>
-        <w:spacing w:after="0" w:line="259" w:lineRule="auto"/>
-        <w:contextualSpacing/>
-        <w:jc w:val="both"/>
-        <w:rPr>
-          <w:rFonts w:ascii="Garamond" w:hAnsi="Garamond"/>
-          <w:iCs/>
-          <w:color w:val="000000"/>
-          <w:sz w:val="24"/>
-          <w:szCs w:val="24"/>
-        </w:rPr>
-      </w:pPr>
-      <w:r>
-        <w:rPr>
-          <w:rFonts w:ascii="Garamond" w:hAnsi="Garamond"/>
-          <w:sz w:val="24"/>
-          <w:szCs w:val="24"/>
-          <w:u w:val="single"/>
-        </w:rPr>
-        <w:t>M.S. Project (2009 – 2010)</w:t>
-      </w:r>
-      <w:r>
-        <w:rPr>
-          <w:rFonts w:ascii="Garamond" w:hAnsi="Garamond"/>
-          <w:sz w:val="24"/>
-          <w:szCs w:val="24"/>
-        </w:rPr>
-        <w:t xml:space="preserve">: Fungal infection and postharvest quality of blueberry fruit </w:t>
-      </w:r>
-      <w:r>
-        <w:rPr>
-          <w:rFonts w:ascii="Garamond" w:hAnsi="Garamond"/>
-          <w:noProof/>
-          <w:sz w:val="24"/>
-          <w:szCs w:val="24"/>
-        </w:rPr>
-        <w:t>in relation to</w:t>
-      </w:r>
-      <w:r>
-        <w:rPr>
-          <w:rFonts w:ascii="Garamond" w:hAnsi="Garamond"/>
-          <w:sz w:val="24"/>
-          <w:szCs w:val="24"/>
-        </w:rPr>
-        <w:t xml:space="preserve"> berry flesh type, harvest method, and postharvest </w:t>
-      </w:r>
-      <w:r>
-        <w:rPr>
-          <w:rFonts w:ascii="Garamond" w:hAnsi="Garamond"/>
-          <w:noProof/>
-          <w:sz w:val="24"/>
-          <w:szCs w:val="24"/>
-        </w:rPr>
-        <w:t>biofumigation</w:t>
-      </w:r>
-      <w:r>
-        <w:rPr>
-          <w:rFonts w:ascii="Garamond" w:hAnsi="Garamond"/>
-          <w:sz w:val="24"/>
-          <w:szCs w:val="24"/>
-        </w:rPr>
-        <w:t>.</w:t>
-      </w:r>
-      <w:r>
-        <w:rPr>
-          <w:rFonts w:ascii="Garamond" w:hAnsi="Garamond"/>
-          <w:i/>
-          <w:iCs/>
-          <w:color w:val="000000"/>
-          <w:sz w:val="24"/>
-          <w:szCs w:val="24"/>
-        </w:rPr>
-        <w:t xml:space="preserve"> </w:t>
-      </w:r>
-      <w:r>
-        <w:rPr>
-          <w:rFonts w:ascii="Garamond" w:hAnsi="Garamond"/>
-          <w:iCs/>
-          <w:color w:val="000000"/>
-          <w:sz w:val="24"/>
-          <w:szCs w:val="24"/>
-        </w:rPr>
-        <w:t xml:space="preserve">Advisor: Dr. Harald </w:t>
-      </w:r>
-      <w:proofErr w:type="spellStart"/>
-      <w:r>
-        <w:rPr>
-          <w:rFonts w:ascii="Garamond" w:hAnsi="Garamond"/>
-          <w:iCs/>
-          <w:color w:val="000000"/>
-          <w:sz w:val="24"/>
-          <w:szCs w:val="24"/>
-        </w:rPr>
-        <w:t>Scherm</w:t>
-      </w:r>
-      <w:proofErr w:type="spellEnd"/>
-    </w:p>
-    <w:p>
-      <w:pPr>
-        <w:numPr>
-          <w:ilvl w:val="1"/>
-          <w:numId w:val="7"/>
-        </w:numPr>
-        <w:spacing w:after="0" w:line="259" w:lineRule="auto"/>
-        <w:contextualSpacing/>
-        <w:jc w:val="both"/>
-        <w:rPr>
-          <w:rFonts w:ascii="Garamond" w:hAnsi="Garamond"/>
-          <w:iCs/>
-          <w:color w:val="000000"/>
-          <w:sz w:val="24"/>
-          <w:szCs w:val="24"/>
-        </w:rPr>
-      </w:pPr>
-      <w:r>
-        <w:rPr>
-          <w:rFonts w:ascii="Garamond" w:hAnsi="Garamond"/>
-          <w:sz w:val="24"/>
-          <w:szCs w:val="24"/>
-        </w:rPr>
-        <w:t xml:space="preserve">Compared conventional and crisp-textured southern highbush genotypes after hand- and </w:t>
-      </w:r>
-      <w:r>
-        <w:rPr>
-          <w:rFonts w:ascii="Garamond" w:hAnsi="Garamond"/>
-          <w:noProof/>
-          <w:sz w:val="24"/>
-          <w:szCs w:val="24"/>
-        </w:rPr>
-        <w:t>machine-harvest</w:t>
-      </w:r>
-      <w:r>
-        <w:rPr>
-          <w:rFonts w:ascii="Garamond" w:hAnsi="Garamond"/>
-          <w:sz w:val="24"/>
-          <w:szCs w:val="24"/>
-        </w:rPr>
-        <w:t xml:space="preserve"> </w:t>
-      </w:r>
-      <w:r>
-        <w:rPr>
-          <w:rFonts w:ascii="Garamond" w:hAnsi="Garamond"/>
-          <w:noProof/>
-          <w:sz w:val="24"/>
-          <w:szCs w:val="24"/>
-        </w:rPr>
-        <w:t>in relation to</w:t>
-      </w:r>
-      <w:r>
-        <w:rPr>
-          <w:rFonts w:ascii="Garamond" w:hAnsi="Garamond"/>
-          <w:sz w:val="24"/>
-          <w:szCs w:val="24"/>
-        </w:rPr>
-        <w:t xml:space="preserve"> microbial contamination on fruit at harvest and subsequent postharvest decay.</w:t>
-      </w:r>
-    </w:p>
-    <w:p>
-      <w:pPr>
-        <w:numPr>
-          <w:ilvl w:val="1"/>
-          <w:numId w:val="7"/>
-        </w:numPr>
-        <w:spacing w:after="0" w:line="259" w:lineRule="auto"/>
-        <w:contextualSpacing/>
-        <w:jc w:val="both"/>
-        <w:rPr>
-          <w:rFonts w:ascii="Garamond" w:hAnsi="Garamond"/>
-          <w:iCs/>
-          <w:color w:val="000000"/>
-          <w:sz w:val="24"/>
-          <w:szCs w:val="24"/>
-        </w:rPr>
-      </w:pPr>
-      <w:r>
-        <w:rPr>
-          <w:rFonts w:ascii="Garamond" w:hAnsi="Garamond"/>
-          <w:sz w:val="24"/>
-          <w:szCs w:val="24"/>
-        </w:rPr>
-        <w:t>Identified fungal organisms associated with postharvest decay using morphological characteristics and by DNA sequencing using ITS region primers.</w:t>
-      </w:r>
-    </w:p>
-    <w:p>
-      <w:pPr>
-        <w:numPr>
-          <w:ilvl w:val="1"/>
-          <w:numId w:val="7"/>
-        </w:numPr>
-        <w:spacing w:after="0" w:line="259" w:lineRule="auto"/>
-        <w:contextualSpacing/>
-        <w:jc w:val="both"/>
-        <w:rPr>
-          <w:rFonts w:ascii="Garamond" w:hAnsi="Garamond"/>
-          <w:i/>
-          <w:iCs/>
-          <w:color w:val="000000"/>
-          <w:sz w:val="24"/>
-          <w:szCs w:val="24"/>
-        </w:rPr>
-      </w:pPr>
-      <w:r>
-        <w:rPr>
-          <w:rFonts w:ascii="Garamond" w:hAnsi="Garamond"/>
-          <w:sz w:val="24"/>
-          <w:szCs w:val="24"/>
-        </w:rPr>
-        <w:t xml:space="preserve">Evaluated the effect of selected essential oils as postharvest </w:t>
-      </w:r>
-      <w:r>
-        <w:rPr>
-          <w:rFonts w:ascii="Garamond" w:hAnsi="Garamond"/>
-          <w:noProof/>
-          <w:sz w:val="24"/>
-          <w:szCs w:val="24"/>
-        </w:rPr>
-        <w:t>biofumigants</w:t>
-      </w:r>
-      <w:r>
-        <w:rPr>
-          <w:rFonts w:ascii="Garamond" w:hAnsi="Garamond"/>
-          <w:sz w:val="24"/>
-          <w:szCs w:val="24"/>
-        </w:rPr>
-        <w:t xml:space="preserve"> in refrigerated holding conditions to control </w:t>
-      </w:r>
-      <w:r>
-        <w:rPr>
-          <w:rFonts w:ascii="Garamond" w:hAnsi="Garamond"/>
-          <w:noProof/>
-          <w:sz w:val="24"/>
-          <w:szCs w:val="24"/>
-        </w:rPr>
-        <w:t>postharvest</w:t>
-      </w:r>
-      <w:r>
-        <w:rPr>
-          <w:rFonts w:ascii="Garamond" w:hAnsi="Garamond"/>
-          <w:sz w:val="24"/>
-          <w:szCs w:val="24"/>
-        </w:rPr>
-        <w:t xml:space="preserve"> decay of blueberry fruit following artificial inoculation with </w:t>
-      </w:r>
-      <w:proofErr w:type="spellStart"/>
-      <w:r>
-        <w:rPr>
-          <w:rFonts w:ascii="Garamond" w:hAnsi="Garamond"/>
-          <w:i/>
-          <w:sz w:val="24"/>
-          <w:szCs w:val="24"/>
-        </w:rPr>
-        <w:t>Alternaria</w:t>
-      </w:r>
-      <w:proofErr w:type="spellEnd"/>
-      <w:r>
-        <w:rPr>
-          <w:rFonts w:ascii="Garamond" w:hAnsi="Garamond"/>
-          <w:i/>
-          <w:sz w:val="24"/>
-          <w:szCs w:val="24"/>
-        </w:rPr>
-        <w:t xml:space="preserve"> </w:t>
-      </w:r>
-      <w:r>
-        <w:rPr>
-          <w:rFonts w:ascii="Garamond" w:hAnsi="Garamond"/>
-          <w:i/>
-          <w:noProof/>
-          <w:sz w:val="24"/>
-          <w:szCs w:val="24"/>
-        </w:rPr>
-        <w:t>alternata</w:t>
-      </w:r>
-      <w:r>
-        <w:rPr>
-          <w:rFonts w:ascii="Garamond" w:hAnsi="Garamond"/>
-          <w:i/>
-          <w:sz w:val="24"/>
-          <w:szCs w:val="24"/>
-        </w:rPr>
-        <w:t xml:space="preserve">, Botrytis </w:t>
-      </w:r>
-      <w:proofErr w:type="spellStart"/>
-      <w:r>
-        <w:rPr>
-          <w:rFonts w:ascii="Garamond" w:hAnsi="Garamond"/>
-          <w:i/>
-          <w:sz w:val="24"/>
-          <w:szCs w:val="24"/>
-        </w:rPr>
-        <w:t>cinerea</w:t>
-      </w:r>
-      <w:proofErr w:type="spellEnd"/>
-      <w:r>
-        <w:rPr>
-          <w:rFonts w:ascii="Garamond" w:hAnsi="Garamond"/>
-          <w:i/>
-          <w:sz w:val="24"/>
-          <w:szCs w:val="24"/>
-        </w:rPr>
-        <w:t>,</w:t>
-      </w:r>
-      <w:r>
-        <w:rPr>
-          <w:rFonts w:ascii="Garamond" w:hAnsi="Garamond"/>
-          <w:sz w:val="24"/>
-          <w:szCs w:val="24"/>
-        </w:rPr>
-        <w:t xml:space="preserve"> and </w:t>
-      </w:r>
-      <w:proofErr w:type="spellStart"/>
-      <w:r>
-        <w:rPr>
-          <w:rFonts w:ascii="Garamond" w:hAnsi="Garamond"/>
-          <w:i/>
-          <w:sz w:val="24"/>
-          <w:szCs w:val="24"/>
-        </w:rPr>
-        <w:t>Colletotrichum</w:t>
-      </w:r>
-      <w:proofErr w:type="spellEnd"/>
-      <w:r>
-        <w:rPr>
-          <w:rFonts w:ascii="Garamond" w:hAnsi="Garamond"/>
-          <w:i/>
-          <w:sz w:val="24"/>
-          <w:szCs w:val="24"/>
-        </w:rPr>
-        <w:t xml:space="preserve"> </w:t>
-      </w:r>
-      <w:r>
-        <w:rPr>
-          <w:rFonts w:ascii="Garamond" w:hAnsi="Garamond"/>
-          <w:i/>
-          <w:noProof/>
-          <w:sz w:val="24"/>
-          <w:szCs w:val="24"/>
-        </w:rPr>
-        <w:t>acutatum</w:t>
-      </w:r>
-      <w:r>
-        <w:rPr>
-          <w:rFonts w:ascii="Garamond" w:hAnsi="Garamond"/>
-          <w:i/>
-          <w:sz w:val="24"/>
-          <w:szCs w:val="24"/>
-        </w:rPr>
-        <w:t>.</w:t>
-      </w:r>
-    </w:p>
-    <w:p>
-      <w:pPr>
-        <w:numPr>
-          <w:ilvl w:val="1"/>
-          <w:numId w:val="7"/>
-        </w:numPr>
-        <w:spacing w:after="0" w:line="259" w:lineRule="auto"/>
-        <w:contextualSpacing/>
-        <w:jc w:val="both"/>
-        <w:rPr>
-          <w:rFonts w:ascii="Garamond" w:hAnsi="Garamond"/>
-          <w:iCs/>
-          <w:color w:val="000000"/>
-          <w:sz w:val="24"/>
-          <w:szCs w:val="24"/>
-        </w:rPr>
-      </w:pPr>
-      <w:r>
-        <w:rPr>
-          <w:rFonts w:ascii="Garamond" w:hAnsi="Garamond"/>
-          <w:sz w:val="24"/>
-          <w:szCs w:val="24"/>
-        </w:rPr>
-        <w:t xml:space="preserve">Assessed the impact of postharvest </w:t>
-      </w:r>
-      <w:r>
-        <w:rPr>
-          <w:rFonts w:ascii="Garamond" w:hAnsi="Garamond"/>
-          <w:noProof/>
-          <w:sz w:val="24"/>
-          <w:szCs w:val="24"/>
-        </w:rPr>
-        <w:t>biofumigation</w:t>
-      </w:r>
-      <w:r>
-        <w:rPr>
-          <w:rFonts w:ascii="Garamond" w:hAnsi="Garamond"/>
-          <w:sz w:val="24"/>
-          <w:szCs w:val="24"/>
-        </w:rPr>
-        <w:t xml:space="preserve"> on sensory qualities and antioxidant levels of treated fruit. </w:t>
-      </w:r>
-    </w:p>
-    <w:p>
-      <w:pPr>
-        <w:spacing w:after="0"/>
-        <w:ind w:left="1440"/>
-        <w:contextualSpacing/>
-        <w:jc w:val="both"/>
-        <w:rPr>
-          <w:rFonts w:ascii="Garamond" w:hAnsi="Garamond"/>
-          <w:iCs/>
-          <w:color w:val="000000"/>
-          <w:sz w:val="24"/>
-          <w:szCs w:val="24"/>
-        </w:rPr>
-      </w:pPr>
-    </w:p>
-    <w:p>
-      <w:pPr>
-        <w:numPr>
-          <w:ilvl w:val="0"/>
-          <w:numId w:val="7"/>
-        </w:numPr>
-        <w:spacing w:after="0" w:line="259" w:lineRule="auto"/>
-        <w:contextualSpacing/>
-        <w:jc w:val="both"/>
-        <w:rPr>
-          <w:rFonts w:ascii="Garamond" w:hAnsi="Garamond"/>
-          <w:sz w:val="24"/>
-          <w:szCs w:val="24"/>
-        </w:rPr>
-      </w:pPr>
-      <w:r>
-        <w:rPr>
-          <w:rFonts w:ascii="Garamond" w:hAnsi="Garamond"/>
           <w:color w:val="000000"/>
           <w:sz w:val="24"/>
           <w:szCs w:val="24"/>
           <w:u w:val="single"/>
           <w:shd w:val="clear" w:color="auto" w:fill="FFFFFF"/>
         </w:rPr>
-        <w:lastRenderedPageBreak/>
         <w:t>Cotton Purchase Officer (June, 2008 – September, 2008)</w:t>
       </w:r>
       <w:r>
@@ -2311,8 +2330,8 @@
         </w:rPr>
         <w:t>Teaching Experience</w:t>
       </w:r>
-      <w:bookmarkStart w:id="1" w:name="OLE_LINK1"/>
-      <w:bookmarkStart w:id="2" w:name="OLE_LINK2"/>
+      <w:bookmarkStart w:id="2" w:name="OLE_LINK1"/>
+      <w:bookmarkStart w:id="3" w:name="OLE_LINK2"/>
     </w:p>
     <w:p>
       <w:pPr>
@@ -2364,8 +2383,8 @@
         <w:t>Teaching assistant in the Department of Plant Pathology, NCSU for the course PP 315 (Principles of Plant Pathology) in Fall 2013</w:t>
       </w:r>
     </w:p>
-    <w:bookmarkEnd w:id="1"/>
     <w:bookmarkEnd w:id="2"/>
+    <w:bookmarkEnd w:id="3"/>
     <w:p>
       <w:pPr>
         <w:numPr>
@@ -3394,23 +3413,15 @@
         </w:rPr>
         <w:t xml:space="preserve"> for</w:t>
       </w:r>
-    </w:p>
-    <w:p>
-      <w:pPr>
-        <w:pStyle w:val="ListParagraph"/>
-        <w:numPr>
-          <w:ilvl w:val="1"/>
-          <w:numId w:val="4"/>
-        </w:numPr>
-        <w:spacing w:after="0" w:line="259" w:lineRule="auto"/>
-        <w:jc w:val="both"/>
+      <w:r>
         <w:rPr>
           <w:rFonts w:ascii="Garamond" w:hAnsi="Garamond"/>
           <w:bCs/>
           <w:sz w:val="24"/>
           <w:szCs w:val="24"/>
         </w:rPr>
-      </w:pPr>
+        <w:t xml:space="preserve"> </w:t>
+      </w:r>
       <w:r>
         <w:rPr>
           <w:rFonts w:ascii="Garamond" w:hAnsi="Garamond"/>
@@ -3428,25 +3439,8 @@
           <w:sz w:val="24"/>
           <w:szCs w:val="24"/>
         </w:rPr>
-        <w:t xml:space="preserve"> </w:t>
-      </w:r>
-    </w:p>
-    <w:p>
-      <w:pPr>
-        <w:pStyle w:val="ListParagraph"/>
-        <w:numPr>
-          <w:ilvl w:val="1"/>
-          <w:numId w:val="4"/>
-        </w:numPr>
-        <w:spacing w:after="0" w:line="259" w:lineRule="auto"/>
-        <w:jc w:val="both"/>
-        <w:rPr>
-          <w:rFonts w:ascii="Garamond" w:hAnsi="Garamond"/>
-          <w:bCs/>
-          <w:sz w:val="24"/>
-          <w:szCs w:val="24"/>
-        </w:rPr>
-      </w:pPr>
+        <w:t xml:space="preserve">, </w:t>
+      </w:r>
       <w:r>
         <w:rPr>
           <w:rFonts w:ascii="Garamond" w:hAnsi="Garamond"/>
@@ -3464,25 +3458,8 @@
           <w:sz w:val="24"/>
           <w:szCs w:val="24"/>
         </w:rPr>
-        <w:t xml:space="preserve"> </w:t>
-      </w:r>
-    </w:p>
-    <w:p>
-      <w:pPr>
-        <w:pStyle w:val="ListParagraph"/>
-        <w:numPr>
-          <w:ilvl w:val="1"/>
-          <w:numId w:val="4"/>
-        </w:numPr>
-        <w:spacing w:after="0" w:line="259" w:lineRule="auto"/>
-        <w:jc w:val="both"/>
-        <w:rPr>
-          <w:rFonts w:ascii="Garamond" w:hAnsi="Garamond"/>
-          <w:bCs/>
-          <w:sz w:val="24"/>
-          <w:szCs w:val="24"/>
-        </w:rPr>
-      </w:pPr>
+        <w:t xml:space="preserve">, </w:t>
+      </w:r>
       <w:r>
         <w:rPr>
           <w:rFonts w:ascii="Garamond" w:hAnsi="Garamond"/>
@@ -3493,23 +3470,15 @@
         </w:rPr>
         <w:t>Plant Pathology</w:t>
       </w:r>
-    </w:p>
-    <w:p>
-      <w:pPr>
-        <w:pStyle w:val="ListParagraph"/>
-        <w:numPr>
-          <w:ilvl w:val="1"/>
-          <w:numId w:val="4"/>
-        </w:numPr>
-        <w:spacing w:after="0" w:line="259" w:lineRule="auto"/>
-        <w:jc w:val="both"/>
+      <w:r>
         <w:rPr>
           <w:rFonts w:ascii="Garamond" w:hAnsi="Garamond"/>
           <w:bCs/>
           <w:sz w:val="24"/>
           <w:szCs w:val="24"/>
         </w:rPr>
-      </w:pPr>
+        <w:t xml:space="preserve">, </w:t>
+      </w:r>
       <w:r>
         <w:rPr>
           <w:rFonts w:ascii="Garamond" w:hAnsi="Garamond"/>
@@ -3527,25 +3496,8 @@
           <w:sz w:val="24"/>
           <w:szCs w:val="24"/>
         </w:rPr>
-        <w:t xml:space="preserve"> </w:t>
-      </w:r>
-    </w:p>
-    <w:p>
-      <w:pPr>
-        <w:pStyle w:val="ListParagraph"/>
-        <w:numPr>
-          <w:ilvl w:val="1"/>
-          <w:numId w:val="4"/>
-        </w:numPr>
-        <w:spacing w:after="0" w:line="259" w:lineRule="auto"/>
-        <w:jc w:val="both"/>
-        <w:rPr>
-          <w:rFonts w:ascii="Garamond" w:hAnsi="Garamond"/>
-          <w:bCs/>
-          <w:sz w:val="24"/>
-          <w:szCs w:val="24"/>
-        </w:rPr>
-      </w:pPr>
+        <w:t xml:space="preserve">, </w:t>
+      </w:r>
       <w:r>
         <w:rPr>
           <w:rFonts w:ascii="Garamond" w:hAnsi="Garamond"/>
@@ -3556,23 +3508,15 @@
         </w:rPr>
         <w:t>Crop Protection</w:t>
       </w:r>
-    </w:p>
-    <w:p>
-      <w:pPr>
-        <w:pStyle w:val="ListParagraph"/>
-        <w:numPr>
-          <w:ilvl w:val="1"/>
-          <w:numId w:val="4"/>
-        </w:numPr>
-        <w:spacing w:after="0" w:line="259" w:lineRule="auto"/>
-        <w:jc w:val="both"/>
+      <w:r>
         <w:rPr>
           <w:rFonts w:ascii="Garamond" w:hAnsi="Garamond"/>
           <w:bCs/>
           <w:sz w:val="24"/>
           <w:szCs w:val="24"/>
         </w:rPr>
-      </w:pPr>
+        <w:t xml:space="preserve">, </w:t>
+      </w:r>
       <w:r>
         <w:rPr>
           <w:rFonts w:ascii="Garamond" w:hAnsi="Garamond"/>
@@ -3581,25 +3525,17 @@
           <w:sz w:val="24"/>
           <w:szCs w:val="24"/>
         </w:rPr>
-        <w:t>Agronomy Journal</w:t>
-      </w:r>
-    </w:p>
-    <w:p>
-      <w:pPr>
-        <w:pStyle w:val="ListParagraph"/>
-        <w:numPr>
-          <w:ilvl w:val="1"/>
-          <w:numId w:val="4"/>
-        </w:numPr>
-        <w:spacing w:after="0" w:line="259" w:lineRule="auto"/>
-        <w:jc w:val="both"/>
+        <w:t>Agronomy Journa</w:t>
+      </w:r>
+      <w:r>
         <w:rPr>
           <w:rFonts w:ascii="Garamond" w:hAnsi="Garamond"/>
           <w:bCs/>
           <w:sz w:val="24"/>
           <w:szCs w:val="24"/>
         </w:rPr>
-      </w:pPr>
+        <w:t xml:space="preserve">l, and </w:t>
+      </w:r>
       <w:r>
         <w:rPr>
           <w:rFonts w:ascii="Garamond" w:hAnsi="Garamond"/>
@@ -3608,9 +3544,8 @@
           <w:sz w:val="24"/>
           <w:szCs w:val="24"/>
         </w:rPr>
-        <w:t xml:space="preserve">Open Agriculture –De </w:t>
-      </w:r>
-      <w:proofErr w:type="spellStart"/>
+        <w:t xml:space="preserve">Open </w:t>
+      </w:r>
       <w:r>
         <w:rPr>
           <w:rFonts w:ascii="Garamond" w:hAnsi="Garamond"/>
@@ -3619,6 +3554,17 @@
           <w:sz w:val="24"/>
           <w:szCs w:val="24"/>
         </w:rPr>
+        <w:t xml:space="preserve">Agriculture –De </w:t>
+      </w:r>
+      <w:proofErr w:type="spellStart"/>
+      <w:r>
+        <w:rPr>
+          <w:rFonts w:ascii="Garamond" w:hAnsi="Garamond"/>
+          <w:bCs/>
+          <w:i/>
+          <w:sz w:val="24"/>
+          <w:szCs w:val="24"/>
+        </w:rPr>
         <w:t>Gruyter</w:t>
       </w:r>
       <w:proofErr w:type="spellEnd"/>
@@ -3676,120 +3622,7 @@
           <w:sz w:val="24"/>
           <w:szCs w:val="24"/>
         </w:rPr>
-        <w:t xml:space="preserve">travel award applications, </w:t>
-      </w:r>
-    </w:p>
-    <w:p>
-      <w:pPr>
-        <w:pStyle w:val="ListParagraph"/>
-        <w:numPr>
-          <w:ilvl w:val="1"/>
-          <w:numId w:val="4"/>
-        </w:numPr>
-        <w:spacing w:after="0" w:line="259" w:lineRule="auto"/>
-        <w:jc w:val="both"/>
-        <w:rPr>
-          <w:rFonts w:ascii="Garamond" w:hAnsi="Garamond"/>
-          <w:bCs/>
-          <w:sz w:val="24"/>
-          <w:szCs w:val="24"/>
-        </w:rPr>
-      </w:pPr>
-      <w:r>
-        <w:rPr>
-          <w:rFonts w:ascii="Garamond" w:hAnsi="Garamond"/>
-          <w:bCs/>
-          <w:sz w:val="24"/>
-          <w:szCs w:val="24"/>
-        </w:rPr>
-        <w:t>2011 (reviewed 6 applicants)</w:t>
-      </w:r>
-    </w:p>
-    <w:p>
-      <w:pPr>
-        <w:pStyle w:val="ListParagraph"/>
-        <w:numPr>
-          <w:ilvl w:val="1"/>
-          <w:numId w:val="4"/>
-        </w:numPr>
-        <w:spacing w:after="0" w:line="259" w:lineRule="auto"/>
-        <w:jc w:val="both"/>
-        <w:rPr>
-          <w:rFonts w:ascii="Garamond" w:hAnsi="Garamond"/>
-          <w:bCs/>
-          <w:sz w:val="24"/>
-          <w:szCs w:val="24"/>
-        </w:rPr>
-      </w:pPr>
-      <w:r>
-        <w:rPr>
-          <w:rFonts w:ascii="Garamond" w:hAnsi="Garamond"/>
-          <w:bCs/>
-          <w:sz w:val="24"/>
-          <w:szCs w:val="24"/>
-        </w:rPr>
-        <w:t>2014 (reviewed 5 applicants)</w:t>
-      </w:r>
-    </w:p>
-    <w:p>
-      <w:pPr>
-        <w:pStyle w:val="ListParagraph"/>
-        <w:numPr>
-          <w:ilvl w:val="1"/>
-          <w:numId w:val="4"/>
-        </w:numPr>
-        <w:spacing w:after="0" w:line="259" w:lineRule="auto"/>
-        <w:jc w:val="both"/>
-        <w:rPr>
-          <w:rFonts w:ascii="Garamond" w:hAnsi="Garamond"/>
-          <w:bCs/>
-          <w:sz w:val="24"/>
-          <w:szCs w:val="24"/>
-        </w:rPr>
-      </w:pPr>
-      <w:r>
-        <w:rPr>
-          <w:rFonts w:ascii="Garamond" w:hAnsi="Garamond"/>
-          <w:bCs/>
-          <w:sz w:val="24"/>
-          <w:szCs w:val="24"/>
-        </w:rPr>
-        <w:t>2017</w:t>
-      </w:r>
-      <w:r>
-        <w:rPr>
-          <w:rFonts w:ascii="Garamond" w:hAnsi="Garamond"/>
-          <w:bCs/>
-          <w:sz w:val="24"/>
-          <w:szCs w:val="24"/>
-        </w:rPr>
-        <w:t xml:space="preserve"> (reviewed 3 applicants)</w:t>
-      </w:r>
-    </w:p>
-    <w:p>
-      <w:pPr>
-        <w:pStyle w:val="ListParagraph"/>
-        <w:numPr>
-          <w:ilvl w:val="1"/>
-          <w:numId w:val="4"/>
-        </w:numPr>
-        <w:spacing w:after="0" w:line="259" w:lineRule="auto"/>
-        <w:jc w:val="both"/>
-        <w:rPr>
-          <w:rFonts w:ascii="Garamond" w:hAnsi="Garamond"/>
-          <w:bCs/>
-          <w:sz w:val="24"/>
-          <w:szCs w:val="24"/>
-        </w:rPr>
-      </w:pPr>
-      <w:r>
-        <w:rPr>
-          <w:rFonts w:ascii="Garamond" w:hAnsi="Garamond"/>
-          <w:bCs/>
-          <w:sz w:val="24"/>
-          <w:szCs w:val="24"/>
-        </w:rPr>
-        <w:t>2018 (reviewed 3 applicants)</w:t>
+        <w:t>travel award applications in 2011, 2014, 2017, and 2018.</w:t>
       </w:r>
     </w:p>
     <w:p>
@@ -3818,15 +3651,6 @@
         </w:rPr>
         <w:t>Reviewer for 2017 North Carolina State University Undergraduate Research Grant Proposals</w:t>
       </w:r>
-      <w:r>
-        <w:rPr>
-          <w:rFonts w:ascii="Garamond" w:hAnsi="Garamond"/>
-          <w:bCs/>
-          <w:sz w:val="24"/>
-          <w:szCs w:val="24"/>
-        </w:rPr>
-        <w:t xml:space="preserve"> (reviewed 8 grant proposals)</w:t>
-      </w:r>
     </w:p>
     <w:p>
       <w:pPr>
@@ -3885,38 +3709,6 @@
           <w:szCs w:val="24"/>
         </w:rPr>
         <w:t>Publications</w:t>
-      </w:r>
-      <w:r>
-        <w:rPr>
-          <w:b/>
-          <w:sz w:val="24"/>
-          <w:szCs w:val="24"/>
-        </w:rPr>
-        <w:t xml:space="preserve"> (Google scholar citations = </w:t>
-      </w:r>
-      <w:r>
-        <w:rPr>
-          <w:b/>
-          <w:sz w:val="24"/>
-          <w:szCs w:val="24"/>
-        </w:rPr>
-        <w:t>5</w:t>
-      </w:r>
-      <w:r>
-        <w:rPr>
-          <w:b/>
-          <w:sz w:val="24"/>
-          <w:szCs w:val="24"/>
-        </w:rPr>
-        <w:t>8</w:t>
-      </w:r>
-      <w:r>
-        <w:rPr>
-          <w:b/>
-          <w:sz w:val="24"/>
-          <w:szCs w:val="24"/>
-        </w:rPr>
-        <w:t>; h-index = 4)</w:t>
       </w:r>
     </w:p>
     <w:p>
@@ -4335,8 +4127,6 @@
         </w:rPr>
         <w:t xml:space="preserve">, </w:t>
       </w:r>
-      <w:bookmarkStart w:id="3" w:name="_GoBack"/>
-      <w:bookmarkEnd w:id="3"/>
       <w:r>
         <w:rPr>
           <w:rFonts w:ascii="Garamond" w:hAnsi="Garamond"/>
@@ -4547,7 +4337,6 @@
           <w:sz w:val="24"/>
           <w:szCs w:val="24"/>
         </w:rPr>
-        <w:lastRenderedPageBreak/>
         <w:t>Mehra, L. K.</w:t>
       </w:r>
       <w:r>
@@ -4858,6 +4647,7 @@
           <w:sz w:val="24"/>
           <w:szCs w:val="24"/>
         </w:rPr>
+        <w:lastRenderedPageBreak/>
         <w:t>Mehra, L. K.</w:t>
       </w:r>
       <w:r>
@@ -5107,7 +4897,7 @@
           <w:sz w:val="24"/>
           <w:szCs w:val="24"/>
         </w:rPr>
-        <w:t xml:space="preserve">Cowger, C., </w:t>
+        <w:t xml:space="preserve">Ojiambo, P. S., Gent, D., </w:t>
       </w:r>
       <w:r>
         <w:rPr>
@@ -5124,15 +4914,41 @@
           <w:sz w:val="24"/>
           <w:szCs w:val="24"/>
         </w:rPr>
-        <w:t xml:space="preserve"> and Meyers, E.</w:t>
-      </w:r>
-      <w:r>
-        <w:rPr>
-          <w:rFonts w:ascii="Garamond" w:hAnsi="Garamond"/>
-          <w:sz w:val="24"/>
-          <w:szCs w:val="24"/>
-        </w:rPr>
-        <w:t xml:space="preserve"> 2017. Wheat powdery mildew: regional differences in virulence and fungicide sensitivity. Eastern Wheat Workers and Southern Small Grains Workers Meeting, Purdue Memorial Union, May 02 – 04, 2017.</w:t>
+        <w:t xml:space="preserve"> Christie, D., Magarey, R. D. 2018. Stability of the spread parameter of the power law model for dispersal gradients of disease epidemics. International Congress of Plant Pathology, July 29 </w:t>
+      </w:r>
+      <w:r>
+        <w:rPr>
+          <w:rFonts w:ascii="Garamond" w:hAnsi="Garamond"/>
+          <w:sz w:val="24"/>
+          <w:szCs w:val="24"/>
+        </w:rPr>
+        <w:softHyphen/>
+        <w:t xml:space="preserve">– August 4, Boston, MA. </w:t>
+      </w:r>
+      <w:r>
+        <w:rPr>
+          <w:rFonts w:ascii="Garamond" w:hAnsi="Garamond"/>
+          <w:sz w:val="24"/>
+          <w:szCs w:val="24"/>
+        </w:rPr>
+        <w:t>(</w:t>
+      </w:r>
+      <w:r>
+        <w:rPr>
+          <w:rFonts w:ascii="Garamond" w:hAnsi="Garamond"/>
+          <w:i/>
+          <w:sz w:val="24"/>
+          <w:szCs w:val="24"/>
+        </w:rPr>
+        <w:t>Oral Presentation</w:t>
+      </w:r>
+      <w:r>
+        <w:rPr>
+          <w:rFonts w:ascii="Garamond" w:hAnsi="Garamond"/>
+          <w:sz w:val="24"/>
+          <w:szCs w:val="24"/>
+        </w:rPr>
+        <w:t>)</w:t>
       </w:r>
     </w:p>
     <w:p>
@@ -5157,7 +4973,7 @@
           <w:sz w:val="24"/>
           <w:szCs w:val="24"/>
         </w:rPr>
-        <w:t xml:space="preserve">Luo, W., Gottwald, T., Posny, D., </w:t>
+        <w:t xml:space="preserve">Cowger, C., </w:t>
       </w:r>
       <w:r>
         <w:rPr>
@@ -5174,50 +4990,32 @@
           <w:sz w:val="24"/>
           <w:szCs w:val="24"/>
         </w:rPr>
-        <w:t xml:space="preserve"> Zhang, S., and </w:t>
-      </w:r>
-      <w:proofErr w:type="spellStart"/>
-      <w:r>
-        <w:rPr>
-          <w:rFonts w:ascii="Garamond" w:hAnsi="Garamond"/>
-          <w:sz w:val="24"/>
-          <w:szCs w:val="24"/>
-        </w:rPr>
-        <w:t>Louws</w:t>
-      </w:r>
-      <w:proofErr w:type="spellEnd"/>
-      <w:r>
-        <w:rPr>
-          <w:rFonts w:ascii="Garamond" w:hAnsi="Garamond"/>
-          <w:sz w:val="24"/>
-          <w:szCs w:val="24"/>
-        </w:rPr>
-        <w:t xml:space="preserve">, F. 2017. Calculating historical citrus reduction rate/pattern using aerial photography and GIS techniques. </w:t>
-      </w:r>
-      <w:r>
-        <w:rPr>
-          <w:rFonts w:ascii="Garamond" w:hAnsi="Garamond"/>
-          <w:sz w:val="24"/>
-          <w:szCs w:val="24"/>
-        </w:rPr>
-        <w:t>5</w:t>
-      </w:r>
-      <w:r>
-        <w:rPr>
-          <w:rFonts w:ascii="Garamond" w:hAnsi="Garamond"/>
-          <w:sz w:val="24"/>
-          <w:szCs w:val="24"/>
-          <w:vertAlign w:val="superscript"/>
-        </w:rPr>
-        <w:t>th</w:t>
-      </w:r>
-      <w:r>
-        <w:rPr>
-          <w:rFonts w:ascii="Garamond" w:hAnsi="Garamond"/>
-          <w:sz w:val="24"/>
-          <w:szCs w:val="24"/>
-        </w:rPr>
-        <w:t xml:space="preserve"> International Research Conference on Huanglongbing, March 14–17, 2017.</w:t>
+        <w:t xml:space="preserve"> and Meyers, E. 2017. Wheat powdery mildew: regional differences in virulence and fungicide sensitivity. Eastern Wheat Workers and Southern Small Grains Workers Meeting, Purdue Memorial Union, May 02 – 04, West Lafayette, IN. </w:t>
+      </w:r>
+      <w:r>
+        <w:rPr>
+          <w:rFonts w:ascii="Garamond" w:hAnsi="Garamond"/>
+          <w:sz w:val="24"/>
+          <w:szCs w:val="24"/>
+        </w:rPr>
+        <w:t>(</w:t>
+      </w:r>
+      <w:r>
+        <w:rPr>
+          <w:rFonts w:ascii="Garamond" w:hAnsi="Garamond"/>
+          <w:i/>
+          <w:sz w:val="24"/>
+          <w:szCs w:val="24"/>
+        </w:rPr>
+        <w:t>Oral Presentation</w:t>
+      </w:r>
+      <w:r>
+        <w:rPr>
+          <w:rFonts w:ascii="Garamond" w:hAnsi="Garamond"/>
+          <w:sz w:val="24"/>
+          <w:szCs w:val="24"/>
+        </w:rPr>
+        <w:t>)</w:t>
       </w:r>
     </w:p>
     <w:p>
@@ -5239,19 +5037,10 @@
       <w:r>
         <w:rPr>
           <w:rFonts w:ascii="Garamond" w:hAnsi="Garamond"/>
-          <w:b/>
-          <w:sz w:val="24"/>
-          <w:szCs w:val="24"/>
-        </w:rPr>
-        <w:t xml:space="preserve">Mehra, L. K., </w:t>
-      </w:r>
-      <w:r>
-        <w:rPr>
-          <w:rFonts w:ascii="Garamond" w:hAnsi="Garamond"/>
-          <w:sz w:val="24"/>
-          <w:szCs w:val="24"/>
-        </w:rPr>
-        <w:t xml:space="preserve">Cowger, C., and Ojiambo, P. S. 2016. A model for prediction onset of Stagonospora nodorum blotch in winter wheat based on pre-planting and weather factors. American </w:t>
+          <w:sz w:val="24"/>
+          <w:szCs w:val="24"/>
+        </w:rPr>
+        <w:t xml:space="preserve">Luo, W., </w:t>
       </w:r>
       <w:proofErr w:type="spellStart"/>
       <w:r>
@@ -5260,7 +5049,7 @@
           <w:sz w:val="24"/>
           <w:szCs w:val="24"/>
         </w:rPr>
-        <w:t>Phytopathological</w:t>
+        <w:t>Gottwald</w:t>
       </w:r>
       <w:proofErr w:type="spellEnd"/>
       <w:r>
@@ -5269,7 +5058,103 @@
           <w:sz w:val="24"/>
           <w:szCs w:val="24"/>
         </w:rPr>
-        <w:t xml:space="preserve"> Society annual meeting, Tampa, FL. (</w:t>
+        <w:t xml:space="preserve">, T., </w:t>
+      </w:r>
+      <w:proofErr w:type="spellStart"/>
+      <w:r>
+        <w:rPr>
+          <w:rFonts w:ascii="Garamond" w:hAnsi="Garamond"/>
+          <w:sz w:val="24"/>
+          <w:szCs w:val="24"/>
+        </w:rPr>
+        <w:t>Posny</w:t>
+      </w:r>
+      <w:proofErr w:type="spellEnd"/>
+      <w:r>
+        <w:rPr>
+          <w:rFonts w:ascii="Garamond" w:hAnsi="Garamond"/>
+          <w:sz w:val="24"/>
+          <w:szCs w:val="24"/>
+        </w:rPr>
+        <w:t xml:space="preserve">, D., </w:t>
+      </w:r>
+      <w:r>
+        <w:rPr>
+          <w:rFonts w:ascii="Garamond" w:hAnsi="Garamond"/>
+          <w:b/>
+          <w:sz w:val="24"/>
+          <w:szCs w:val="24"/>
+        </w:rPr>
+        <w:t>Mehra, L.,</w:t>
+      </w:r>
+      <w:r>
+        <w:rPr>
+          <w:rFonts w:ascii="Garamond" w:hAnsi="Garamond"/>
+          <w:sz w:val="24"/>
+          <w:szCs w:val="24"/>
+        </w:rPr>
+        <w:t xml:space="preserve"> Zhang, S., and </w:t>
+      </w:r>
+      <w:proofErr w:type="spellStart"/>
+      <w:r>
+        <w:rPr>
+          <w:rFonts w:ascii="Garamond" w:hAnsi="Garamond"/>
+          <w:sz w:val="24"/>
+          <w:szCs w:val="24"/>
+        </w:rPr>
+        <w:t>Louws</w:t>
+      </w:r>
+      <w:proofErr w:type="spellEnd"/>
+      <w:r>
+        <w:rPr>
+          <w:rFonts w:ascii="Garamond" w:hAnsi="Garamond"/>
+          <w:sz w:val="24"/>
+          <w:szCs w:val="24"/>
+        </w:rPr>
+        <w:t>, F. 2017. Calculating historical citrus reduction rate/pattern using aerial photography and GIS techniques. 5</w:t>
+      </w:r>
+      <w:r>
+        <w:rPr>
+          <w:rFonts w:ascii="Garamond" w:hAnsi="Garamond"/>
+          <w:sz w:val="24"/>
+          <w:szCs w:val="24"/>
+          <w:vertAlign w:val="superscript"/>
+        </w:rPr>
+        <w:t>th</w:t>
+      </w:r>
+      <w:r>
+        <w:rPr>
+          <w:rFonts w:ascii="Garamond" w:hAnsi="Garamond"/>
+          <w:sz w:val="24"/>
+          <w:szCs w:val="24"/>
+        </w:rPr>
+        <w:t xml:space="preserve"> International Research Conference on </w:t>
+      </w:r>
+      <w:proofErr w:type="spellStart"/>
+      <w:r>
+        <w:rPr>
+          <w:rFonts w:ascii="Garamond" w:hAnsi="Garamond"/>
+          <w:sz w:val="24"/>
+          <w:szCs w:val="24"/>
+        </w:rPr>
+        <w:t>Huanglongbing</w:t>
+      </w:r>
+      <w:proofErr w:type="spellEnd"/>
+      <w:r>
+        <w:rPr>
+          <w:rFonts w:ascii="Garamond" w:hAnsi="Garamond"/>
+          <w:sz w:val="24"/>
+          <w:szCs w:val="24"/>
+        </w:rPr>
+        <w:t xml:space="preserve">, March 14–17, 2017, Orlando, FL. </w:t>
+      </w:r>
+      <w:r>
+        <w:rPr>
+          <w:rFonts w:ascii="Garamond" w:hAnsi="Garamond"/>
+          <w:sz w:val="24"/>
+          <w:szCs w:val="24"/>
+        </w:rPr>
+        <w:t>(</w:t>
       </w:r>
       <w:r>
         <w:rPr>
@@ -5278,15 +5163,15 @@
           <w:sz w:val="24"/>
           <w:szCs w:val="24"/>
         </w:rPr>
-        <w:t>Poster Presentation</w:t>
-      </w:r>
-      <w:r>
-        <w:rPr>
-          <w:rFonts w:ascii="Garamond" w:hAnsi="Garamond"/>
-          <w:sz w:val="24"/>
-          <w:szCs w:val="24"/>
-        </w:rPr>
-        <w:t>).</w:t>
+        <w:t>Oral Presentation</w:t>
+      </w:r>
+      <w:r>
+        <w:rPr>
+          <w:rFonts w:ascii="Garamond" w:hAnsi="Garamond"/>
+          <w:sz w:val="24"/>
+          <w:szCs w:val="24"/>
+        </w:rPr>
+        <w:t>)</w:t>
       </w:r>
     </w:p>
     <w:p>
@@ -5301,27 +5186,44 @@
         <w:jc w:val="both"/>
         <w:rPr>
           <w:rFonts w:ascii="Garamond" w:hAnsi="Garamond"/>
-          <w:b/>
-          <w:sz w:val="24"/>
-          <w:szCs w:val="24"/>
-        </w:rPr>
-      </w:pPr>
-      <w:r>
-        <w:rPr>
-          <w:rFonts w:ascii="Garamond" w:hAnsi="Garamond"/>
-          <w:b/>
-          <w:sz w:val="24"/>
-          <w:szCs w:val="24"/>
-        </w:rPr>
-        <w:t xml:space="preserve">Mehra, L. K. </w:t>
-      </w:r>
-      <w:r>
-        <w:rPr>
-          <w:rFonts w:ascii="Garamond" w:hAnsi="Garamond"/>
-          <w:sz w:val="24"/>
-          <w:szCs w:val="24"/>
-        </w:rPr>
-        <w:t>2015. Machine learning models to predict Stagonospora nodorum blotch in winter wheat. Raleigh, NC. Invited seminar speaker at NSF-Center for Integrated Pest Management. (</w:t>
+          <w:sz w:val="24"/>
+          <w:szCs w:val="24"/>
+        </w:rPr>
+      </w:pPr>
+      <w:r>
+        <w:rPr>
+          <w:rFonts w:ascii="Garamond" w:hAnsi="Garamond"/>
+          <w:b/>
+          <w:sz w:val="24"/>
+          <w:szCs w:val="24"/>
+        </w:rPr>
+        <w:t xml:space="preserve">Mehra, L. K., </w:t>
+      </w:r>
+      <w:r>
+        <w:rPr>
+          <w:rFonts w:ascii="Garamond" w:hAnsi="Garamond"/>
+          <w:sz w:val="24"/>
+          <w:szCs w:val="24"/>
+        </w:rPr>
+        <w:t xml:space="preserve">Cowger, C., and Ojiambo, P. S. 2016. A model for prediction onset of Stagonospora nodorum blotch in winter wheat based on pre-planting and weather factors. American </w:t>
+      </w:r>
+      <w:proofErr w:type="spellStart"/>
+      <w:r>
+        <w:rPr>
+          <w:rFonts w:ascii="Garamond" w:hAnsi="Garamond"/>
+          <w:sz w:val="24"/>
+          <w:szCs w:val="24"/>
+        </w:rPr>
+        <w:t>Phytopathological</w:t>
+      </w:r>
+      <w:proofErr w:type="spellEnd"/>
+      <w:r>
+        <w:rPr>
+          <w:rFonts w:ascii="Garamond" w:hAnsi="Garamond"/>
+          <w:sz w:val="24"/>
+          <w:szCs w:val="24"/>
+        </w:rPr>
+        <w:t xml:space="preserve"> Society annual meeting, Tampa, FL. (</w:t>
       </w:r>
       <w:r>
         <w:rPr>
@@ -5330,15 +5232,15 @@
           <w:sz w:val="24"/>
           <w:szCs w:val="24"/>
         </w:rPr>
-        <w:t>Oral Presentation</w:t>
-      </w:r>
-      <w:r>
-        <w:rPr>
-          <w:rFonts w:ascii="Garamond" w:hAnsi="Garamond"/>
-          <w:sz w:val="24"/>
-          <w:szCs w:val="24"/>
-        </w:rPr>
-        <w:t>)</w:t>
+        <w:t>Poster Presentation</w:t>
+      </w:r>
+      <w:r>
+        <w:rPr>
+          <w:rFonts w:ascii="Garamond" w:hAnsi="Garamond"/>
+          <w:sz w:val="24"/>
+          <w:szCs w:val="24"/>
+        </w:rPr>
+        <w:t>).</w:t>
       </w:r>
     </w:p>
     <w:p>
@@ -5373,41 +5275,7 @@
           <w:sz w:val="24"/>
           <w:szCs w:val="24"/>
         </w:rPr>
-        <w:t>2015.</w:t>
-      </w:r>
-      <w:r>
-        <w:rPr>
-          <w:rFonts w:ascii="Garamond" w:hAnsi="Garamond"/>
-          <w:b/>
-          <w:sz w:val="24"/>
-          <w:szCs w:val="24"/>
-        </w:rPr>
-        <w:t xml:space="preserve"> </w:t>
-      </w:r>
-      <w:r>
-        <w:rPr>
-          <w:rFonts w:ascii="Garamond" w:hAnsi="Garamond"/>
-          <w:sz w:val="24"/>
-          <w:szCs w:val="24"/>
-        </w:rPr>
-        <w:t>Risk assessment and prediction of Stagonospora nodorum blotch in winter wheat. Geneva, NY.</w:t>
-      </w:r>
-      <w:r>
-        <w:rPr>
-          <w:rFonts w:ascii="Garamond" w:hAnsi="Garamond"/>
-          <w:b/>
-          <w:sz w:val="24"/>
-          <w:szCs w:val="24"/>
-        </w:rPr>
-        <w:t xml:space="preserve"> </w:t>
-      </w:r>
-      <w:r>
-        <w:rPr>
-          <w:rFonts w:ascii="Garamond" w:hAnsi="Garamond"/>
-          <w:sz w:val="24"/>
-          <w:szCs w:val="24"/>
-        </w:rPr>
-        <w:t>Cornell-NCSU Exchange Student Seminar Speaker. (</w:t>
+        <w:t>2015. Machine learning models to predict Stagonospora nodorum blotch in winter wheat. Raleigh, NC. Invited seminar speaker at NSF-Center for Integrated Pest Management. (</w:t>
       </w:r>
       <w:r>
         <w:rPr>
@@ -5459,7 +5327,41 @@
           <w:sz w:val="24"/>
           <w:szCs w:val="24"/>
         </w:rPr>
-        <w:t>2015. Predicting Stagonospora nodorum blotch in winter wheat. Plant Pathology Society of North Carolina Annual Meeting. (</w:t>
+        <w:t>2015.</w:t>
+      </w:r>
+      <w:r>
+        <w:rPr>
+          <w:rFonts w:ascii="Garamond" w:hAnsi="Garamond"/>
+          <w:b/>
+          <w:sz w:val="24"/>
+          <w:szCs w:val="24"/>
+        </w:rPr>
+        <w:t xml:space="preserve"> </w:t>
+      </w:r>
+      <w:r>
+        <w:rPr>
+          <w:rFonts w:ascii="Garamond" w:hAnsi="Garamond"/>
+          <w:sz w:val="24"/>
+          <w:szCs w:val="24"/>
+        </w:rPr>
+        <w:t>Risk assessment and prediction of Stagonospora nodorum blotch in winter wheat. Geneva, NY.</w:t>
+      </w:r>
+      <w:r>
+        <w:rPr>
+          <w:rFonts w:ascii="Garamond" w:hAnsi="Garamond"/>
+          <w:b/>
+          <w:sz w:val="24"/>
+          <w:szCs w:val="24"/>
+        </w:rPr>
+        <w:t xml:space="preserve"> </w:t>
+      </w:r>
+      <w:r>
+        <w:rPr>
+          <w:rFonts w:ascii="Garamond" w:hAnsi="Garamond"/>
+          <w:sz w:val="24"/>
+          <w:szCs w:val="24"/>
+        </w:rPr>
+        <w:t>Cornell-NCSU Exchange Student Seminar Speaker. (</w:t>
       </w:r>
       <w:r>
         <w:rPr>
@@ -5503,50 +5405,15 @@
           <w:sz w:val="24"/>
           <w:szCs w:val="24"/>
         </w:rPr>
-        <w:t xml:space="preserve">Mehra, L. K., </w:t>
-      </w:r>
-      <w:r>
-        <w:rPr>
-          <w:rFonts w:ascii="Garamond" w:hAnsi="Garamond"/>
-          <w:sz w:val="24"/>
-          <w:szCs w:val="24"/>
-        </w:rPr>
-        <w:t xml:space="preserve">Cowger, C., and Ojiambo, P. S. 2015. Pre-planting risk assessment models to predict Stagonospora nodorum blotch in winter wheat. American </w:t>
-      </w:r>
-      <w:proofErr w:type="spellStart"/>
-      <w:r>
-        <w:rPr>
-          <w:rFonts w:ascii="Garamond" w:hAnsi="Garamond"/>
-          <w:sz w:val="24"/>
-          <w:szCs w:val="24"/>
-        </w:rPr>
-        <w:t>Phytopathological</w:t>
-      </w:r>
-      <w:proofErr w:type="spellEnd"/>
-      <w:r>
-        <w:rPr>
-          <w:rFonts w:ascii="Garamond" w:hAnsi="Garamond"/>
-          <w:sz w:val="24"/>
-          <w:szCs w:val="24"/>
-        </w:rPr>
-        <w:t xml:space="preserve"> </w:t>
-      </w:r>
-      <w:r>
-        <w:rPr>
-          <w:rFonts w:ascii="Garamond" w:hAnsi="Garamond"/>
-          <w:noProof/>
-          <w:sz w:val="24"/>
-          <w:szCs w:val="24"/>
-        </w:rPr>
-        <w:t>Society</w:t>
-      </w:r>
-      <w:r>
-        <w:rPr>
-          <w:rFonts w:ascii="Garamond" w:hAnsi="Garamond"/>
-          <w:sz w:val="24"/>
-          <w:szCs w:val="24"/>
-        </w:rPr>
-        <w:t xml:space="preserve"> annual meeting, Pasadena, CA. (</w:t>
+        <w:t xml:space="preserve">Mehra, L. K. </w:t>
+      </w:r>
+      <w:r>
+        <w:rPr>
+          <w:rFonts w:ascii="Garamond" w:hAnsi="Garamond"/>
+          <w:sz w:val="24"/>
+          <w:szCs w:val="24"/>
+        </w:rPr>
+        <w:t>2015. Predicting Stagonospora nodorum blotch in winter wheat. Plant Pathology Society of North Carolina Annual Meeting. (</w:t>
       </w:r>
       <w:r>
         <w:rPr>
@@ -5555,7 +5422,7 @@
           <w:sz w:val="24"/>
           <w:szCs w:val="24"/>
         </w:rPr>
-        <w:t>Poster presentation</w:t>
+        <w:t>Oral Presentation</w:t>
       </w:r>
       <w:r>
         <w:rPr>
@@ -5598,7 +5465,42 @@
           <w:sz w:val="24"/>
           <w:szCs w:val="24"/>
         </w:rPr>
-        <w:t>Cowger, C., and Ojiambo, P. S. 2015. Wheat residue effects on Stagonospora nodorum blotch and associated economic losses. 2015 Eastern Wheat and Southern Small Grains Workers Conference, Richmond, VA. (</w:t>
+        <w:t xml:space="preserve">Cowger, C., and Ojiambo, P. S. 2015. Pre-planting risk assessment models to predict Stagonospora nodorum blotch in winter wheat. American </w:t>
+      </w:r>
+      <w:proofErr w:type="spellStart"/>
+      <w:r>
+        <w:rPr>
+          <w:rFonts w:ascii="Garamond" w:hAnsi="Garamond"/>
+          <w:sz w:val="24"/>
+          <w:szCs w:val="24"/>
+        </w:rPr>
+        <w:t>Phytopathological</w:t>
+      </w:r>
+      <w:proofErr w:type="spellEnd"/>
+      <w:r>
+        <w:rPr>
+          <w:rFonts w:ascii="Garamond" w:hAnsi="Garamond"/>
+          <w:sz w:val="24"/>
+          <w:szCs w:val="24"/>
+        </w:rPr>
+        <w:t xml:space="preserve"> </w:t>
+      </w:r>
+      <w:r>
+        <w:rPr>
+          <w:rFonts w:ascii="Garamond" w:hAnsi="Garamond"/>
+          <w:noProof/>
+          <w:sz w:val="24"/>
+          <w:szCs w:val="24"/>
+        </w:rPr>
+        <w:t>Society</w:t>
+      </w:r>
+      <w:r>
+        <w:rPr>
+          <w:rFonts w:ascii="Garamond" w:hAnsi="Garamond"/>
+          <w:sz w:val="24"/>
+          <w:szCs w:val="24"/>
+        </w:rPr>
+        <w:t xml:space="preserve"> annual meeting, Pasadena, CA. (</w:t>
       </w:r>
       <w:r>
         <w:rPr>
@@ -5607,7 +5509,7 @@
           <w:sz w:val="24"/>
           <w:szCs w:val="24"/>
         </w:rPr>
-        <w:t>Oral presentation</w:t>
+        <w:t>Poster presentation</w:t>
       </w:r>
       <w:r>
         <w:rPr>
@@ -5650,24 +5552,7 @@
           <w:sz w:val="24"/>
           <w:szCs w:val="24"/>
         </w:rPr>
-        <w:t xml:space="preserve">Cowger, C., and Ojiambo, P. S. 2015. Quantifying the effects of wheat residue on </w:t>
-      </w:r>
-      <w:r>
-        <w:rPr>
-          <w:rFonts w:ascii="Garamond" w:hAnsi="Garamond"/>
-          <w:noProof/>
-          <w:sz w:val="24"/>
-          <w:szCs w:val="24"/>
-        </w:rPr>
-        <w:t>severity</w:t>
-      </w:r>
-      <w:r>
-        <w:rPr>
-          <w:rFonts w:ascii="Garamond" w:hAnsi="Garamond"/>
-          <w:sz w:val="24"/>
-          <w:szCs w:val="24"/>
-        </w:rPr>
-        <w:t xml:space="preserve"> of Stagonospora nodorum blotch and yield in winter wheat. 2015 Eastern Wheat and Southern Small Grains Workers Conference, Richmond, VA. (</w:t>
+        <w:t>Cowger, C., and Ojiambo, P. S. 2015. Wheat residue effects on Stagonospora nodorum blotch and associated economic losses. 2015 Eastern Wheat and Southern Small Grains Workers Conference, Richmond, VA. (</w:t>
       </w:r>
       <w:r>
         <w:rPr>
@@ -5676,7 +5561,7 @@
           <w:sz w:val="24"/>
           <w:szCs w:val="24"/>
         </w:rPr>
-        <w:t>Poster presentation</w:t>
+        <w:t>Oral presentation</w:t>
       </w:r>
       <w:r>
         <w:rPr>
@@ -5711,7 +5596,6 @@
           <w:sz w:val="24"/>
           <w:szCs w:val="24"/>
         </w:rPr>
-        <w:lastRenderedPageBreak/>
         <w:t xml:space="preserve">Mehra, L. K., </w:t>
       </w:r>
       <w:r>
@@ -5720,7 +5604,24 @@
           <w:sz w:val="24"/>
           <w:szCs w:val="24"/>
         </w:rPr>
-        <w:t>Cowger, C., and Ojiambo, P. S. 2015. Pre-planting risk assessment models to predict Stagonospora nodorum blotch in winter wheat. 2015 Graduate Student Research Symposium at NCSU. (</w:t>
+        <w:t xml:space="preserve">Cowger, C., and Ojiambo, P. S. 2015. Quantifying the effects of wheat residue on </w:t>
+      </w:r>
+      <w:r>
+        <w:rPr>
+          <w:rFonts w:ascii="Garamond" w:hAnsi="Garamond"/>
+          <w:noProof/>
+          <w:sz w:val="24"/>
+          <w:szCs w:val="24"/>
+        </w:rPr>
+        <w:t>severity</w:t>
+      </w:r>
+      <w:r>
+        <w:rPr>
+          <w:rFonts w:ascii="Garamond" w:hAnsi="Garamond"/>
+          <w:sz w:val="24"/>
+          <w:szCs w:val="24"/>
+        </w:rPr>
+        <w:t xml:space="preserve"> of Stagonospora nodorum blotch and yield in winter wheat. 2015 Eastern Wheat and Southern Small Grains Workers Conference, Richmond, VA. (</w:t>
       </w:r>
       <w:r>
         <w:rPr>
@@ -5761,73 +5662,31 @@
         <w:rPr>
           <w:rFonts w:ascii="Garamond" w:hAnsi="Garamond"/>
           <w:b/>
-          <w:color w:val="000000"/>
-          <w:sz w:val="24"/>
-          <w:szCs w:val="24"/>
-        </w:rPr>
-        <w:t>Mehra, L. K.,</w:t>
-      </w:r>
-      <w:r>
-        <w:rPr>
-          <w:rFonts w:ascii="Garamond" w:hAnsi="Garamond"/>
-          <w:color w:val="000000"/>
-          <w:sz w:val="24"/>
-          <w:szCs w:val="24"/>
-        </w:rPr>
-        <w:t xml:space="preserve"> Cowger, C., and Ojiambo, P. S. 2014. Risk assessment and prediction of Stagonospora nodorum blotch in winter wheat. 2014 Plant Pathology </w:t>
-      </w:r>
-      <w:r>
-        <w:rPr>
-          <w:rFonts w:ascii="Garamond" w:hAnsi="Garamond"/>
-          <w:noProof/>
-          <w:color w:val="000000"/>
-          <w:sz w:val="24"/>
-          <w:szCs w:val="24"/>
-        </w:rPr>
-        <w:t>PhD</w:t>
-      </w:r>
-      <w:r>
-        <w:rPr>
-          <w:rFonts w:ascii="Garamond" w:hAnsi="Garamond"/>
-          <w:color w:val="000000"/>
-          <w:sz w:val="24"/>
-          <w:szCs w:val="24"/>
-        </w:rPr>
-        <w:t xml:space="preserve"> Symposium at NCSU.</w:t>
-      </w:r>
-      <w:r>
-        <w:rPr>
-          <w:rFonts w:ascii="Garamond" w:hAnsi="Garamond"/>
-          <w:b/>
-          <w:color w:val="000000"/>
-          <w:sz w:val="24"/>
-          <w:szCs w:val="24"/>
-        </w:rPr>
-        <w:t xml:space="preserve"> </w:t>
-      </w:r>
-      <w:r>
-        <w:rPr>
-          <w:rFonts w:ascii="Garamond" w:hAnsi="Garamond"/>
-          <w:color w:val="000000"/>
-          <w:sz w:val="24"/>
-          <w:szCs w:val="24"/>
-        </w:rPr>
-        <w:t>(</w:t>
+          <w:sz w:val="24"/>
+          <w:szCs w:val="24"/>
+        </w:rPr>
+        <w:t xml:space="preserve">Mehra, L. K., </w:t>
+      </w:r>
+      <w:r>
+        <w:rPr>
+          <w:rFonts w:ascii="Garamond" w:hAnsi="Garamond"/>
+          <w:sz w:val="24"/>
+          <w:szCs w:val="24"/>
+        </w:rPr>
+        <w:t>Cowger, C., and Ojiambo, P. S. 2015. Pre-planting risk assessment models to predict Stagonospora nodorum blotch in winter wheat. 2015 Graduate Student Research Symposium at NCSU. (</w:t>
       </w:r>
       <w:r>
         <w:rPr>
           <w:rFonts w:ascii="Garamond" w:hAnsi="Garamond"/>
           <w:i/>
-          <w:color w:val="000000"/>
-          <w:sz w:val="24"/>
-          <w:szCs w:val="24"/>
-        </w:rPr>
-        <w:t>Oral presentation</w:t>
-      </w:r>
-      <w:r>
-        <w:rPr>
-          <w:rFonts w:ascii="Garamond" w:hAnsi="Garamond"/>
-          <w:color w:val="000000"/>
+          <w:sz w:val="24"/>
+          <w:szCs w:val="24"/>
+        </w:rPr>
+        <w:t>Poster presentation</w:t>
+      </w:r>
+      <w:r>
+        <w:rPr>
+          <w:rFonts w:ascii="Garamond" w:hAnsi="Garamond"/>
           <w:sz w:val="24"/>
           <w:szCs w:val="24"/>
         </w:rPr>
@@ -5859,6 +5718,101 @@
           <w:sz w:val="24"/>
           <w:szCs w:val="24"/>
         </w:rPr>
+        <w:t>Mehra, L. K.,</w:t>
+      </w:r>
+      <w:r>
+        <w:rPr>
+          <w:rFonts w:ascii="Garamond" w:hAnsi="Garamond"/>
+          <w:color w:val="000000"/>
+          <w:sz w:val="24"/>
+          <w:szCs w:val="24"/>
+        </w:rPr>
+        <w:t xml:space="preserve"> Cowger, C., and Ojiambo, P. S. 2014. Risk assessment and prediction of Stagonospora nodorum blotch in winter wheat. 2014 Plant Pathology </w:t>
+      </w:r>
+      <w:r>
+        <w:rPr>
+          <w:rFonts w:ascii="Garamond" w:hAnsi="Garamond"/>
+          <w:noProof/>
+          <w:color w:val="000000"/>
+          <w:sz w:val="24"/>
+          <w:szCs w:val="24"/>
+        </w:rPr>
+        <w:t>PhD</w:t>
+      </w:r>
+      <w:r>
+        <w:rPr>
+          <w:rFonts w:ascii="Garamond" w:hAnsi="Garamond"/>
+          <w:color w:val="000000"/>
+          <w:sz w:val="24"/>
+          <w:szCs w:val="24"/>
+        </w:rPr>
+        <w:t xml:space="preserve"> Symposium at NCSU.</w:t>
+      </w:r>
+      <w:r>
+        <w:rPr>
+          <w:rFonts w:ascii="Garamond" w:hAnsi="Garamond"/>
+          <w:b/>
+          <w:color w:val="000000"/>
+          <w:sz w:val="24"/>
+          <w:szCs w:val="24"/>
+        </w:rPr>
+        <w:t xml:space="preserve"> </w:t>
+      </w:r>
+      <w:r>
+        <w:rPr>
+          <w:rFonts w:ascii="Garamond" w:hAnsi="Garamond"/>
+          <w:color w:val="000000"/>
+          <w:sz w:val="24"/>
+          <w:szCs w:val="24"/>
+        </w:rPr>
+        <w:t>(</w:t>
+      </w:r>
+      <w:r>
+        <w:rPr>
+          <w:rFonts w:ascii="Garamond" w:hAnsi="Garamond"/>
+          <w:i/>
+          <w:color w:val="000000"/>
+          <w:sz w:val="24"/>
+          <w:szCs w:val="24"/>
+        </w:rPr>
+        <w:t>Oral presentation</w:t>
+      </w:r>
+      <w:r>
+        <w:rPr>
+          <w:rFonts w:ascii="Garamond" w:hAnsi="Garamond"/>
+          <w:color w:val="000000"/>
+          <w:sz w:val="24"/>
+          <w:szCs w:val="24"/>
+        </w:rPr>
+        <w:t>)</w:t>
+      </w:r>
+    </w:p>
+    <w:p>
+      <w:pPr>
+        <w:numPr>
+          <w:ilvl w:val="0"/>
+          <w:numId w:val="6"/>
+        </w:numPr>
+        <w:spacing w:after="0" w:line="259" w:lineRule="auto"/>
+        <w:ind w:left="576" w:hanging="288"/>
+        <w:contextualSpacing/>
+        <w:jc w:val="both"/>
+        <w:rPr>
+          <w:rFonts w:ascii="Garamond" w:hAnsi="Garamond"/>
+          <w:b/>
+          <w:sz w:val="24"/>
+          <w:szCs w:val="24"/>
+        </w:rPr>
+      </w:pPr>
+      <w:r>
+        <w:rPr>
+          <w:rFonts w:ascii="Garamond" w:hAnsi="Garamond"/>
+          <w:b/>
+          <w:color w:val="000000"/>
+          <w:sz w:val="24"/>
+          <w:szCs w:val="24"/>
+        </w:rPr>
+        <w:lastRenderedPageBreak/>
         <w:t>Mehra, L. K.</w:t>
       </w:r>
       <w:r>
@@ -7859,6 +7813,7 @@
   <w:style w:type="character" w:default="1" w:styleId="DefaultParagraphFont">
     <w:name w:val="Default Paragraph Font"/>
     <w:uiPriority w:val="1"/>
+    <w:semiHidden/>
     <w:unhideWhenUsed/>
   </w:style>
   <w:style w:type="table" w:default="1" w:styleId="TableNormal">
@@ -8282,7 +8237,7 @@
 </file>
 
 <file path=customXml/itemProps1.xml><?xml version="1.0" encoding="utf-8"?>
-<ds:datastoreItem xmlns:ds="http://schemas.openxmlformats.org/officeDocument/2006/customXml" ds:itemID="{21AC3B8B-7D53-465D-9C83-9970045BD077}">
+<ds:datastoreItem xmlns:ds="http://schemas.openxmlformats.org/officeDocument/2006/customXml" ds:itemID="{7C35399C-D99B-41BA-BD7B-DB26DC154D50}">
   <ds:schemaRefs>
     <ds:schemaRef ds:uri="http://schemas.openxmlformats.org/officeDocument/2006/bibliography"/>
   </ds:schemaRefs>

</xml_diff>